<commit_message>
Resolve #78, alteração dos casos de uso Listar Ocorrências, e  Manter Tipo do ocorrências.
</commit_message>
<xml_diff>
--- a/Requisitos/Casos de uso/Nível de Sistema/CSU07 - Manter Tipos de ocorrências.docx
+++ b/Requisitos/Casos de uso/Nível de Sistema/CSU07 - Manter Tipos de ocorrências.docx
@@ -1,6 +1,6 @@
 
 <file path=word/document.xml><?xml version="1.0" encoding="utf-8"?>
-<w:document xmlns:wpc="http://schemas.microsoft.com/office/word/2010/wordprocessingCanvas" xmlns:cx="http://schemas.microsoft.com/office/drawing/2014/chartex" xmlns:cx1="http://schemas.microsoft.com/office/drawing/2015/9/8/chartex" xmlns:mc="http://schemas.openxmlformats.org/markup-compatibility/2006" xmlns:o="urn:schemas-microsoft-com:office:office" xmlns:r="http://schemas.openxmlformats.org/officeDocument/2006/relationships" xmlns:m="http://schemas.openxmlformats.org/officeDocument/2006/math" xmlns:v="urn:schemas-microsoft-com:vml" xmlns:wp14="http://schemas.microsoft.com/office/word/2010/wordprocessingDrawing" xmlns:wp="http://schemas.openxmlformats.org/drawingml/2006/wordprocessingDrawing" xmlns:w10="urn:schemas-microsoft-com:office:word" xmlns:w="http://schemas.openxmlformats.org/wordprocessingml/2006/main" xmlns:w14="http://schemas.microsoft.com/office/word/2010/wordml" xmlns:w15="http://schemas.microsoft.com/office/word/2012/wordml" xmlns:w16se="http://schemas.microsoft.com/office/word/2015/wordml/symex" xmlns:wpg="http://schemas.microsoft.com/office/word/2010/wordprocessingGroup" xmlns:wpi="http://schemas.microsoft.com/office/word/2010/wordprocessingInk" xmlns:wne="http://schemas.microsoft.com/office/word/2006/wordml" xmlns:wps="http://schemas.microsoft.com/office/word/2010/wordprocessingShape" mc:Ignorable="w14 w15 w16se wp14">
+<w:document xmlns:wpc="http://schemas.microsoft.com/office/word/2010/wordprocessingCanvas" xmlns:cx="http://schemas.microsoft.com/office/drawing/2014/chartex" xmlns:cx1="http://schemas.microsoft.com/office/drawing/2015/9/8/chartex" xmlns:cx2="http://schemas.microsoft.com/office/drawing/2015/10/21/chartex" xmlns:cx3="http://schemas.microsoft.com/office/drawing/2016/5/9/chartex" xmlns:cx4="http://schemas.microsoft.com/office/drawing/2016/5/10/chartex" xmlns:cx5="http://schemas.microsoft.com/office/drawing/2016/5/11/chartex" xmlns:cx6="http://schemas.microsoft.com/office/drawing/2016/5/12/chartex" xmlns:cx7="http://schemas.microsoft.com/office/drawing/2016/5/13/chartex" xmlns:cx8="http://schemas.microsoft.com/office/drawing/2016/5/14/chartex" xmlns:mc="http://schemas.openxmlformats.org/markup-compatibility/2006" xmlns:aink="http://schemas.microsoft.com/office/drawing/2016/ink" xmlns:am3d="http://schemas.microsoft.com/office/drawing/2017/model3d" xmlns:o="urn:schemas-microsoft-com:office:office" xmlns:r="http://schemas.openxmlformats.org/officeDocument/2006/relationships" xmlns:m="http://schemas.openxmlformats.org/officeDocument/2006/math" xmlns:v="urn:schemas-microsoft-com:vml" xmlns:wp14="http://schemas.microsoft.com/office/word/2010/wordprocessingDrawing" xmlns:wp="http://schemas.openxmlformats.org/drawingml/2006/wordprocessingDrawing" xmlns:w10="urn:schemas-microsoft-com:office:word" xmlns:w="http://schemas.openxmlformats.org/wordprocessingml/2006/main" xmlns:w14="http://schemas.microsoft.com/office/word/2010/wordml" xmlns:w15="http://schemas.microsoft.com/office/word/2012/wordml" xmlns:w16cex="http://schemas.microsoft.com/office/word/2018/wordml/cex" xmlns:w16cid="http://schemas.microsoft.com/office/word/2016/wordml/cid" xmlns:w16="http://schemas.microsoft.com/office/word/2018/wordml" xmlns:w16se="http://schemas.microsoft.com/office/word/2015/wordml/symex" xmlns:wpg="http://schemas.microsoft.com/office/word/2010/wordprocessingGroup" xmlns:wpi="http://schemas.microsoft.com/office/word/2010/wordprocessingInk" xmlns:wne="http://schemas.microsoft.com/office/word/2006/wordml" xmlns:wps="http://schemas.microsoft.com/office/word/2010/wordprocessingShape" mc:Ignorable="w14 w15 w16se w16cid w16 w16cex wp14">
   <w:body>
     <w:p>
       <w:pPr>
@@ -276,8 +276,6 @@
               </w:rPr>
               <w:t>ou adicionar tipos de ocorrências.</w:t>
             </w:r>
-            <w:bookmarkStart w:id="0" w:name="_GoBack"/>
-            <w:bookmarkEnd w:id="0"/>
           </w:p>
         </w:tc>
       </w:tr>
@@ -726,16 +724,31 @@
                 <w:sz w:val="24"/>
                 <w:szCs w:val="24"/>
               </w:rPr>
-              <w:t xml:space="preserve">Ator seleciona “Tipo de Ocorrência” no lado direito da </w:t>
-            </w:r>
-            <w:r>
-              <w:rPr>
-                <w:rFonts w:ascii="Times New Roman" w:eastAsia="Times New Roman" w:hAnsi="Times New Roman" w:cs="Times New Roman"/>
-                <w:color w:val="FF0000"/>
-                <w:sz w:val="24"/>
-                <w:szCs w:val="24"/>
-              </w:rPr>
-              <w:t>Tela 026</w:t>
+              <w:t xml:space="preserve">Ator </w:t>
+            </w:r>
+            <w:r>
+              <w:rPr>
+                <w:rFonts w:ascii="Times New Roman" w:eastAsia="Times New Roman" w:hAnsi="Times New Roman" w:cs="Times New Roman"/>
+                <w:sz w:val="24"/>
+                <w:szCs w:val="24"/>
+              </w:rPr>
+              <w:t>cadastra</w:t>
+            </w:r>
+            <w:r>
+              <w:rPr>
+                <w:rFonts w:ascii="Times New Roman" w:eastAsia="Times New Roman" w:hAnsi="Times New Roman" w:cs="Times New Roman"/>
+                <w:sz w:val="24"/>
+                <w:szCs w:val="24"/>
+              </w:rPr>
+              <w:t xml:space="preserve"> tipo de</w:t>
+            </w:r>
+            <w:r>
+              <w:rPr>
+                <w:rFonts w:ascii="Times New Roman" w:eastAsia="Times New Roman" w:hAnsi="Times New Roman" w:cs="Times New Roman"/>
+                <w:sz w:val="24"/>
+                <w:szCs w:val="24"/>
+              </w:rPr>
+              <w:t xml:space="preserve"> ocorrência</w:t>
             </w:r>
             <w:r>
               <w:rPr>
@@ -767,16 +780,39 @@
                 <w:sz w:val="24"/>
                 <w:szCs w:val="24"/>
               </w:rPr>
-              <w:t xml:space="preserve">Sistema exibe lista de tipos de ocorrência cadastradas </w:t>
-            </w:r>
-            <w:r>
-              <w:rPr>
-                <w:rFonts w:ascii="Times New Roman" w:eastAsia="Times New Roman" w:hAnsi="Times New Roman" w:cs="Times New Roman"/>
-                <w:color w:val="FF0000"/>
-                <w:sz w:val="24"/>
-                <w:szCs w:val="24"/>
-              </w:rPr>
-              <w:t>Tela 026</w:t>
+              <w:t xml:space="preserve">Ator </w:t>
+            </w:r>
+            <w:r>
+              <w:rPr>
+                <w:rFonts w:ascii="Times New Roman" w:eastAsia="Times New Roman" w:hAnsi="Times New Roman" w:cs="Times New Roman"/>
+                <w:sz w:val="24"/>
+                <w:szCs w:val="24"/>
+              </w:rPr>
+              <w:t>remove</w:t>
+            </w:r>
+            <w:r>
+              <w:rPr>
+                <w:rFonts w:ascii="Times New Roman" w:eastAsia="Times New Roman" w:hAnsi="Times New Roman" w:cs="Times New Roman"/>
+                <w:sz w:val="24"/>
+                <w:szCs w:val="24"/>
+              </w:rPr>
+              <w:t xml:space="preserve"> tipo</w:t>
+            </w:r>
+            <w:r>
+              <w:rPr>
+                <w:rFonts w:ascii="Times New Roman" w:eastAsia="Times New Roman" w:hAnsi="Times New Roman" w:cs="Times New Roman"/>
+                <w:sz w:val="24"/>
+                <w:szCs w:val="24"/>
+              </w:rPr>
+              <w:t xml:space="preserve"> de</w:t>
+            </w:r>
+            <w:r>
+              <w:rPr>
+                <w:rFonts w:ascii="Times New Roman" w:eastAsia="Times New Roman" w:hAnsi="Times New Roman" w:cs="Times New Roman"/>
+                <w:sz w:val="24"/>
+                <w:szCs w:val="24"/>
+              </w:rPr>
+              <w:t xml:space="preserve"> ocorrência</w:t>
             </w:r>
             <w:r>
               <w:rPr>
@@ -808,25 +844,7 @@
                 <w:sz w:val="24"/>
                 <w:szCs w:val="24"/>
               </w:rPr>
-              <w:t xml:space="preserve">Ator clica em “Novo tipo de ocorrência” para </w:t>
-            </w:r>
-            <w:proofErr w:type="gramStart"/>
-            <w:r>
-              <w:rPr>
-                <w:rFonts w:ascii="Times New Roman" w:eastAsia="Times New Roman" w:hAnsi="Times New Roman" w:cs="Times New Roman"/>
-                <w:sz w:val="24"/>
-                <w:szCs w:val="24"/>
-              </w:rPr>
-              <w:t>adicionar  um</w:t>
-            </w:r>
-            <w:proofErr w:type="gramEnd"/>
-            <w:r>
-              <w:rPr>
-                <w:rFonts w:ascii="Times New Roman" w:eastAsia="Times New Roman" w:hAnsi="Times New Roman" w:cs="Times New Roman"/>
-                <w:sz w:val="24"/>
-                <w:szCs w:val="24"/>
-              </w:rPr>
-              <w:t xml:space="preserve"> novo tipo de ocorrência.</w:t>
+              <w:t>Ator edita tipo de ocorrência.</w:t>
             </w:r>
           </w:p>
           <w:p>
@@ -850,153 +868,15 @@
                 <w:sz w:val="24"/>
                 <w:szCs w:val="24"/>
               </w:rPr>
-              <w:t xml:space="preserve">Sistema abre formulário que contém dados sobre o novo tipo de ocorrência </w:t>
-            </w:r>
-            <w:r>
-              <w:rPr>
-                <w:rFonts w:ascii="Times New Roman" w:eastAsia="Times New Roman" w:hAnsi="Times New Roman" w:cs="Times New Roman"/>
-                <w:color w:val="FF0000"/>
-                <w:sz w:val="24"/>
-                <w:szCs w:val="24"/>
-              </w:rPr>
-              <w:t>Tela 027.</w:t>
-            </w:r>
-          </w:p>
-          <w:p>
-            <w:pPr>
-              <w:pStyle w:val="PargrafodaLista"/>
-              <w:widowControl w:val="0"/>
-              <w:numPr>
-                <w:ilvl w:val="0"/>
-                <w:numId w:val="1"/>
-              </w:numPr>
-              <w:spacing w:line="240" w:lineRule="auto"/>
-              <w:rPr>
-                <w:rFonts w:ascii="Times New Roman" w:eastAsia="Times New Roman" w:hAnsi="Times New Roman" w:cs="Times New Roman"/>
-                <w:sz w:val="24"/>
-                <w:szCs w:val="24"/>
-              </w:rPr>
-            </w:pPr>
-            <w:r>
-              <w:rPr>
-                <w:rFonts w:ascii="Times New Roman" w:eastAsia="Times New Roman" w:hAnsi="Times New Roman" w:cs="Times New Roman"/>
-                <w:sz w:val="24"/>
-                <w:szCs w:val="24"/>
-              </w:rPr>
-              <w:t>Ator insere dados e submete ao sistema clicando no botão “Cadast</w:t>
-            </w:r>
-            <w:r>
-              <w:rPr>
-                <w:rFonts w:ascii="Times New Roman" w:eastAsia="Times New Roman" w:hAnsi="Times New Roman" w:cs="Times New Roman"/>
-                <w:sz w:val="24"/>
-                <w:szCs w:val="24"/>
-              </w:rPr>
-              <w:t>r</w:t>
-            </w:r>
-            <w:r>
-              <w:rPr>
-                <w:rFonts w:ascii="Times New Roman" w:eastAsia="Times New Roman" w:hAnsi="Times New Roman" w:cs="Times New Roman"/>
-                <w:sz w:val="24"/>
-                <w:szCs w:val="24"/>
-              </w:rPr>
-              <w:t>ar”.</w:t>
-            </w:r>
-          </w:p>
-          <w:p>
-            <w:pPr>
-              <w:widowControl w:val="0"/>
-              <w:spacing w:line="240" w:lineRule="auto"/>
-              <w:rPr>
-                <w:rFonts w:ascii="Times New Roman" w:eastAsia="Times New Roman" w:hAnsi="Times New Roman" w:cs="Times New Roman"/>
-                <w:sz w:val="24"/>
-                <w:szCs w:val="24"/>
-              </w:rPr>
-            </w:pPr>
-          </w:p>
-        </w:tc>
-      </w:tr>
-      <w:tr>
-        <w:trPr>
-          <w:trHeight w:val="440"/>
-        </w:trPr>
-        <w:tc>
-          <w:tcPr>
-            <w:tcW w:w="9000" w:type="dxa"/>
-            <w:gridSpan w:val="2"/>
-            <w:shd w:val="clear" w:color="auto" w:fill="auto"/>
-            <w:tcMar>
-              <w:top w:w="100" w:type="dxa"/>
-              <w:left w:w="100" w:type="dxa"/>
-              <w:bottom w:w="100" w:type="dxa"/>
-              <w:right w:w="100" w:type="dxa"/>
-            </w:tcMar>
-          </w:tcPr>
-          <w:p>
-            <w:pPr>
-              <w:widowControl w:val="0"/>
-              <w:spacing w:line="240" w:lineRule="auto"/>
-              <w:jc w:val="center"/>
-              <w:rPr>
-                <w:rFonts w:ascii="Times New Roman" w:eastAsia="Times New Roman" w:hAnsi="Times New Roman" w:cs="Times New Roman"/>
-                <w:b/>
-                <w:sz w:val="24"/>
-                <w:szCs w:val="24"/>
-              </w:rPr>
-            </w:pPr>
-            <w:r>
-              <w:rPr>
-                <w:rFonts w:ascii="Times New Roman" w:eastAsia="Times New Roman" w:hAnsi="Times New Roman" w:cs="Times New Roman"/>
-                <w:b/>
-                <w:sz w:val="24"/>
-                <w:szCs w:val="24"/>
-              </w:rPr>
-              <w:t>Fluxo Alternativo</w:t>
-            </w:r>
-          </w:p>
-        </w:tc>
-      </w:tr>
-      <w:tr>
-        <w:trPr>
-          <w:trHeight w:val="440"/>
-        </w:trPr>
-        <w:tc>
-          <w:tcPr>
-            <w:tcW w:w="9000" w:type="dxa"/>
-            <w:gridSpan w:val="2"/>
-            <w:shd w:val="clear" w:color="auto" w:fill="auto"/>
-            <w:tcMar>
-              <w:top w:w="100" w:type="dxa"/>
-              <w:left w:w="100" w:type="dxa"/>
-              <w:bottom w:w="100" w:type="dxa"/>
-              <w:right w:w="100" w:type="dxa"/>
-            </w:tcMar>
-          </w:tcPr>
-          <w:p>
-            <w:pPr>
-              <w:widowControl w:val="0"/>
-              <w:spacing w:line="240" w:lineRule="auto"/>
-              <w:rPr>
-                <w:rFonts w:ascii="Times New Roman" w:eastAsia="Times New Roman" w:hAnsi="Times New Roman" w:cs="Times New Roman"/>
-                <w:sz w:val="24"/>
-                <w:szCs w:val="24"/>
-              </w:rPr>
-            </w:pPr>
-            <w:r>
-              <w:rPr>
-                <w:rFonts w:ascii="Times New Roman" w:eastAsia="Times New Roman" w:hAnsi="Times New Roman" w:cs="Times New Roman"/>
-                <w:b/>
-                <w:sz w:val="24"/>
-                <w:szCs w:val="24"/>
-              </w:rPr>
-              <w:t xml:space="preserve">Linha 5. </w:t>
-            </w:r>
-            <w:r>
-              <w:rPr>
-                <w:rFonts w:ascii="Times New Roman" w:eastAsia="Times New Roman" w:hAnsi="Times New Roman" w:cs="Times New Roman"/>
-                <w:sz w:val="24"/>
-                <w:szCs w:val="24"/>
-              </w:rPr>
-              <w:t>Ator não insere dados e clica no botão “Voltar”</w:t>
+              <w:t xml:space="preserve">Ator </w:t>
+            </w:r>
+            <w:r>
+              <w:rPr>
+                <w:rFonts w:ascii="Times New Roman" w:eastAsia="Times New Roman" w:hAnsi="Times New Roman" w:cs="Times New Roman"/>
+                <w:sz w:val="24"/>
+                <w:szCs w:val="24"/>
+              </w:rPr>
+              <w:t>lista tipo de ocorrência</w:t>
             </w:r>
             <w:r>
               <w:rPr>
@@ -1005,101 +885,6 @@
                 <w:szCs w:val="24"/>
               </w:rPr>
               <w:t>.</w:t>
-            </w:r>
-          </w:p>
-        </w:tc>
-      </w:tr>
-      <w:tr>
-        <w:trPr>
-          <w:trHeight w:val="440"/>
-        </w:trPr>
-        <w:tc>
-          <w:tcPr>
-            <w:tcW w:w="9000" w:type="dxa"/>
-            <w:gridSpan w:val="2"/>
-            <w:shd w:val="clear" w:color="auto" w:fill="auto"/>
-            <w:tcMar>
-              <w:top w:w="100" w:type="dxa"/>
-              <w:left w:w="100" w:type="dxa"/>
-              <w:bottom w:w="100" w:type="dxa"/>
-              <w:right w:w="100" w:type="dxa"/>
-            </w:tcMar>
-          </w:tcPr>
-          <w:p>
-            <w:pPr>
-              <w:widowControl w:val="0"/>
-              <w:spacing w:line="240" w:lineRule="auto"/>
-              <w:jc w:val="center"/>
-              <w:rPr>
-                <w:rFonts w:ascii="Times New Roman" w:eastAsia="Times New Roman" w:hAnsi="Times New Roman" w:cs="Times New Roman"/>
-                <w:b/>
-                <w:sz w:val="24"/>
-                <w:szCs w:val="24"/>
-              </w:rPr>
-            </w:pPr>
-            <w:r>
-              <w:rPr>
-                <w:rFonts w:ascii="Times New Roman" w:eastAsia="Times New Roman" w:hAnsi="Times New Roman" w:cs="Times New Roman"/>
-                <w:b/>
-                <w:sz w:val="24"/>
-                <w:szCs w:val="24"/>
-              </w:rPr>
-              <w:t>Fluxo de Exce</w:t>
-            </w:r>
-            <w:r>
-              <w:rPr>
-                <w:rFonts w:ascii="Times New Roman" w:eastAsia="Times New Roman" w:hAnsi="Times New Roman" w:cs="Times New Roman"/>
-                <w:b/>
-                <w:sz w:val="24"/>
-                <w:szCs w:val="24"/>
-              </w:rPr>
-              <w:t>ção</w:t>
-            </w:r>
-          </w:p>
-        </w:tc>
-      </w:tr>
-      <w:tr>
-        <w:trPr>
-          <w:trHeight w:val="440"/>
-        </w:trPr>
-        <w:tc>
-          <w:tcPr>
-            <w:tcW w:w="9000" w:type="dxa"/>
-            <w:gridSpan w:val="2"/>
-            <w:shd w:val="clear" w:color="auto" w:fill="auto"/>
-            <w:tcMar>
-              <w:top w:w="100" w:type="dxa"/>
-              <w:left w:w="100" w:type="dxa"/>
-              <w:bottom w:w="100" w:type="dxa"/>
-              <w:right w:w="100" w:type="dxa"/>
-            </w:tcMar>
-          </w:tcPr>
-          <w:p>
-            <w:pPr>
-              <w:widowControl w:val="0"/>
-              <w:spacing w:line="240" w:lineRule="auto"/>
-              <w:rPr>
-                <w:rFonts w:ascii="Times New Roman" w:eastAsia="Times New Roman" w:hAnsi="Times New Roman" w:cs="Times New Roman"/>
-                <w:sz w:val="24"/>
-                <w:szCs w:val="24"/>
-              </w:rPr>
-            </w:pPr>
-            <w:r>
-              <w:rPr>
-                <w:rFonts w:ascii="Times New Roman" w:eastAsia="Times New Roman" w:hAnsi="Times New Roman" w:cs="Times New Roman"/>
-                <w:b/>
-                <w:sz w:val="24"/>
-                <w:szCs w:val="24"/>
-              </w:rPr>
-              <w:t xml:space="preserve">Linha 5. </w:t>
-            </w:r>
-            <w:r>
-              <w:rPr>
-                <w:rFonts w:ascii="Times New Roman" w:eastAsia="Times New Roman" w:hAnsi="Times New Roman" w:cs="Times New Roman"/>
-                <w:sz w:val="24"/>
-                <w:szCs w:val="24"/>
-              </w:rPr>
-              <w:t>Acontecer algum erro ao inserir os dados sistema deve apresentar uma mensagem “ Erro ao inserir dados”.</w:t>
             </w:r>
           </w:p>
         </w:tc>
@@ -1107,6 +892,2912 @@
     </w:tbl>
     <w:p/>
     <w:p/>
+    <w:p/>
+    <w:p>
+      <w:pPr>
+        <w:keepNext/>
+        <w:spacing w:line="240" w:lineRule="auto"/>
+        <w:outlineLvl w:val="0"/>
+        <w:rPr>
+          <w:rFonts w:ascii="Times New Roman" w:eastAsia="Times New Roman" w:hAnsi="Times New Roman" w:cs="Times New Roman"/>
+          <w:b/>
+          <w:sz w:val="24"/>
+          <w:szCs w:val="24"/>
+        </w:rPr>
+      </w:pPr>
+      <w:r>
+        <w:rPr>
+          <w:rFonts w:ascii="Times New Roman" w:eastAsia="Times New Roman" w:hAnsi="Times New Roman" w:cs="Times New Roman"/>
+          <w:b/>
+          <w:sz w:val="24"/>
+          <w:szCs w:val="24"/>
+        </w:rPr>
+        <w:t xml:space="preserve">Seção: </w:t>
+      </w:r>
+      <w:r>
+        <w:rPr>
+          <w:rFonts w:ascii="Times New Roman" w:eastAsia="Times New Roman" w:hAnsi="Times New Roman" w:cs="Times New Roman"/>
+          <w:sz w:val="24"/>
+          <w:szCs w:val="24"/>
+        </w:rPr>
+        <w:t>Cadastra um</w:t>
+      </w:r>
+      <w:r>
+        <w:rPr>
+          <w:rFonts w:ascii="Times New Roman" w:eastAsia="Times New Roman" w:hAnsi="Times New Roman" w:cs="Times New Roman"/>
+          <w:sz w:val="24"/>
+          <w:szCs w:val="24"/>
+        </w:rPr>
+        <w:t xml:space="preserve"> Novo </w:t>
+      </w:r>
+      <w:r>
+        <w:rPr>
+          <w:rFonts w:ascii="Times New Roman" w:eastAsia="Times New Roman" w:hAnsi="Times New Roman" w:cs="Times New Roman"/>
+          <w:sz w:val="24"/>
+          <w:szCs w:val="24"/>
+        </w:rPr>
+        <w:t>Tipo de Ocorrências</w:t>
+      </w:r>
+    </w:p>
+    <w:tbl>
+      <w:tblPr>
+        <w:tblW w:w="9067" w:type="dxa"/>
+        <w:tblBorders>
+          <w:top w:val="single" w:sz="4" w:space="0" w:color="auto"/>
+          <w:left w:val="single" w:sz="4" w:space="0" w:color="auto"/>
+          <w:bottom w:val="single" w:sz="4" w:space="0" w:color="auto"/>
+          <w:right w:val="single" w:sz="4" w:space="0" w:color="auto"/>
+          <w:insideH w:val="single" w:sz="4" w:space="0" w:color="auto"/>
+          <w:insideV w:val="single" w:sz="4" w:space="0" w:color="auto"/>
+        </w:tblBorders>
+        <w:tblLayout w:type="fixed"/>
+        <w:tblCellMar>
+          <w:left w:w="70" w:type="dxa"/>
+          <w:right w:w="70" w:type="dxa"/>
+        </w:tblCellMar>
+        <w:tblLook w:val="0000" w:firstRow="0" w:lastRow="0" w:firstColumn="0" w:lastColumn="0" w:noHBand="0" w:noVBand="0"/>
+      </w:tblPr>
+      <w:tblGrid>
+        <w:gridCol w:w="2905"/>
+        <w:gridCol w:w="6162"/>
+      </w:tblGrid>
+      <w:tr>
+        <w:tc>
+          <w:tcPr>
+            <w:tcW w:w="2905" w:type="dxa"/>
+          </w:tcPr>
+          <w:p>
+            <w:pPr>
+              <w:spacing w:line="240" w:lineRule="auto"/>
+              <w:rPr>
+                <w:rFonts w:ascii="Times New Roman" w:eastAsia="Times New Roman" w:hAnsi="Times New Roman" w:cs="Times New Roman"/>
+                <w:b/>
+                <w:sz w:val="24"/>
+                <w:szCs w:val="24"/>
+              </w:rPr>
+            </w:pPr>
+            <w:r>
+              <w:rPr>
+                <w:rFonts w:ascii="Times New Roman" w:eastAsia="Times New Roman" w:hAnsi="Times New Roman" w:cs="Times New Roman"/>
+                <w:b/>
+                <w:sz w:val="24"/>
+                <w:szCs w:val="24"/>
+              </w:rPr>
+              <w:t>Sumário</w:t>
+            </w:r>
+          </w:p>
+        </w:tc>
+        <w:tc>
+          <w:tcPr>
+            <w:tcW w:w="6162" w:type="dxa"/>
+          </w:tcPr>
+          <w:p>
+            <w:pPr>
+              <w:spacing w:line="240" w:lineRule="auto"/>
+              <w:rPr>
+                <w:rFonts w:ascii="Times New Roman" w:eastAsia="Times New Roman" w:hAnsi="Times New Roman" w:cs="Times New Roman"/>
+                <w:sz w:val="24"/>
+                <w:szCs w:val="24"/>
+              </w:rPr>
+            </w:pPr>
+            <w:r>
+              <w:rPr>
+                <w:rFonts w:ascii="Times New Roman" w:eastAsia="Times New Roman" w:hAnsi="Times New Roman" w:cs="Times New Roman"/>
+                <w:sz w:val="24"/>
+                <w:szCs w:val="24"/>
+              </w:rPr>
+              <w:t>Cadastra</w:t>
+            </w:r>
+            <w:r>
+              <w:rPr>
+                <w:rFonts w:ascii="Times New Roman" w:eastAsia="Times New Roman" w:hAnsi="Times New Roman" w:cs="Times New Roman"/>
+                <w:sz w:val="24"/>
+                <w:szCs w:val="24"/>
+              </w:rPr>
+              <w:t xml:space="preserve"> um novo </w:t>
+            </w:r>
+            <w:r>
+              <w:rPr>
+                <w:rFonts w:ascii="Times New Roman" w:eastAsia="Times New Roman" w:hAnsi="Times New Roman" w:cs="Times New Roman"/>
+                <w:sz w:val="24"/>
+                <w:szCs w:val="24"/>
+              </w:rPr>
+              <w:t>tipo de ocorrência</w:t>
+            </w:r>
+            <w:r>
+              <w:rPr>
+                <w:rFonts w:ascii="Times New Roman" w:eastAsia="Times New Roman" w:hAnsi="Times New Roman" w:cs="Times New Roman"/>
+                <w:sz w:val="24"/>
+                <w:szCs w:val="24"/>
+              </w:rPr>
+              <w:t>.</w:t>
+            </w:r>
+          </w:p>
+        </w:tc>
+      </w:tr>
+      <w:tr>
+        <w:trPr>
+          <w:cantSplit/>
+        </w:trPr>
+        <w:tc>
+          <w:tcPr>
+            <w:tcW w:w="9067" w:type="dxa"/>
+            <w:gridSpan w:val="2"/>
+          </w:tcPr>
+          <w:p>
+            <w:pPr>
+              <w:keepNext/>
+              <w:spacing w:line="240" w:lineRule="auto"/>
+              <w:jc w:val="center"/>
+              <w:outlineLvl w:val="1"/>
+              <w:rPr>
+                <w:rFonts w:ascii="Times New Roman" w:eastAsia="Times New Roman" w:hAnsi="Times New Roman" w:cs="Times New Roman"/>
+                <w:b/>
+                <w:sz w:val="24"/>
+                <w:szCs w:val="24"/>
+              </w:rPr>
+            </w:pPr>
+            <w:r>
+              <w:rPr>
+                <w:rFonts w:ascii="Times New Roman" w:eastAsia="Times New Roman" w:hAnsi="Times New Roman" w:cs="Times New Roman"/>
+                <w:b/>
+                <w:sz w:val="24"/>
+                <w:szCs w:val="24"/>
+              </w:rPr>
+              <w:t>Fluxo Principal</w:t>
+            </w:r>
+          </w:p>
+        </w:tc>
+      </w:tr>
+      <w:tr>
+        <w:trPr>
+          <w:trHeight w:val="1615"/>
+        </w:trPr>
+        <w:tc>
+          <w:tcPr>
+            <w:tcW w:w="9067" w:type="dxa"/>
+            <w:gridSpan w:val="2"/>
+          </w:tcPr>
+          <w:p>
+            <w:pPr>
+              <w:pStyle w:val="PargrafodaLista"/>
+              <w:widowControl w:val="0"/>
+              <w:numPr>
+                <w:ilvl w:val="0"/>
+                <w:numId w:val="2"/>
+              </w:numPr>
+              <w:spacing w:line="240" w:lineRule="auto"/>
+              <w:rPr>
+                <w:rFonts w:ascii="Times New Roman" w:eastAsia="Times New Roman" w:hAnsi="Times New Roman" w:cs="Times New Roman"/>
+                <w:sz w:val="24"/>
+                <w:szCs w:val="24"/>
+              </w:rPr>
+            </w:pPr>
+            <w:r>
+              <w:rPr>
+                <w:rFonts w:ascii="Times New Roman" w:eastAsia="Times New Roman" w:hAnsi="Times New Roman" w:cs="Times New Roman"/>
+                <w:sz w:val="24"/>
+                <w:szCs w:val="24"/>
+              </w:rPr>
+              <w:t xml:space="preserve">Ator seleciona “Tipo de Ocorrência” no lado esquerdo da </w:t>
+            </w:r>
+            <w:r>
+              <w:rPr>
+                <w:rFonts w:ascii="Times New Roman" w:eastAsia="Times New Roman" w:hAnsi="Times New Roman" w:cs="Times New Roman"/>
+                <w:color w:val="FF0000"/>
+                <w:sz w:val="24"/>
+                <w:szCs w:val="24"/>
+              </w:rPr>
+              <w:t>Tela 026</w:t>
+            </w:r>
+            <w:r>
+              <w:rPr>
+                <w:rFonts w:ascii="Times New Roman" w:eastAsia="Times New Roman" w:hAnsi="Times New Roman" w:cs="Times New Roman"/>
+                <w:sz w:val="24"/>
+                <w:szCs w:val="24"/>
+              </w:rPr>
+              <w:t>.</w:t>
+            </w:r>
+          </w:p>
+          <w:p>
+            <w:pPr>
+              <w:pStyle w:val="PargrafodaLista"/>
+              <w:widowControl w:val="0"/>
+              <w:numPr>
+                <w:ilvl w:val="0"/>
+                <w:numId w:val="2"/>
+              </w:numPr>
+              <w:spacing w:line="240" w:lineRule="auto"/>
+              <w:rPr>
+                <w:rFonts w:ascii="Times New Roman" w:eastAsia="Times New Roman" w:hAnsi="Times New Roman" w:cs="Times New Roman"/>
+                <w:sz w:val="24"/>
+                <w:szCs w:val="24"/>
+              </w:rPr>
+            </w:pPr>
+            <w:r>
+              <w:rPr>
+                <w:rFonts w:ascii="Times New Roman" w:eastAsia="Times New Roman" w:hAnsi="Times New Roman" w:cs="Times New Roman"/>
+                <w:sz w:val="24"/>
+                <w:szCs w:val="24"/>
+              </w:rPr>
+              <w:t>Ator clica em “Novo tipo de ocorrência” para adicionar um novo tipo de ocorrência</w:t>
+            </w:r>
+            <w:r>
+              <w:rPr>
+                <w:rFonts w:ascii="Times New Roman" w:eastAsia="Times New Roman" w:hAnsi="Times New Roman" w:cs="Times New Roman"/>
+                <w:sz w:val="24"/>
+                <w:szCs w:val="24"/>
+              </w:rPr>
+              <w:t xml:space="preserve"> ao sistema </w:t>
+            </w:r>
+            <w:r>
+              <w:rPr>
+                <w:rFonts w:ascii="Times New Roman" w:eastAsia="Times New Roman" w:hAnsi="Times New Roman" w:cs="Times New Roman"/>
+                <w:color w:val="FF0000"/>
+                <w:sz w:val="24"/>
+                <w:szCs w:val="24"/>
+              </w:rPr>
+              <w:t>Tela 026</w:t>
+            </w:r>
+            <w:r>
+              <w:rPr>
+                <w:rFonts w:ascii="Times New Roman" w:eastAsia="Times New Roman" w:hAnsi="Times New Roman" w:cs="Times New Roman"/>
+                <w:sz w:val="24"/>
+                <w:szCs w:val="24"/>
+              </w:rPr>
+              <w:t>.</w:t>
+            </w:r>
+          </w:p>
+          <w:p>
+            <w:pPr>
+              <w:pStyle w:val="PargrafodaLista"/>
+              <w:widowControl w:val="0"/>
+              <w:numPr>
+                <w:ilvl w:val="0"/>
+                <w:numId w:val="2"/>
+              </w:numPr>
+              <w:spacing w:line="240" w:lineRule="auto"/>
+              <w:rPr>
+                <w:rFonts w:ascii="Times New Roman" w:eastAsia="Times New Roman" w:hAnsi="Times New Roman" w:cs="Times New Roman"/>
+                <w:sz w:val="24"/>
+                <w:szCs w:val="24"/>
+              </w:rPr>
+            </w:pPr>
+            <w:r>
+              <w:rPr>
+                <w:rFonts w:ascii="Times New Roman" w:eastAsia="Times New Roman" w:hAnsi="Times New Roman" w:cs="Times New Roman"/>
+                <w:sz w:val="24"/>
+                <w:szCs w:val="24"/>
+              </w:rPr>
+              <w:t xml:space="preserve">Sistema abre formulário que contém dados sobre o novo tipo de ocorrência </w:t>
+            </w:r>
+            <w:r>
+              <w:rPr>
+                <w:rFonts w:ascii="Times New Roman" w:eastAsia="Times New Roman" w:hAnsi="Times New Roman" w:cs="Times New Roman"/>
+                <w:color w:val="FF0000"/>
+                <w:sz w:val="24"/>
+                <w:szCs w:val="24"/>
+              </w:rPr>
+              <w:t>Tela 02</w:t>
+            </w:r>
+            <w:r>
+              <w:rPr>
+                <w:rFonts w:ascii="Times New Roman" w:eastAsia="Times New Roman" w:hAnsi="Times New Roman" w:cs="Times New Roman"/>
+                <w:color w:val="FF0000"/>
+                <w:sz w:val="24"/>
+                <w:szCs w:val="24"/>
+              </w:rPr>
+              <w:t>8</w:t>
+            </w:r>
+            <w:r>
+              <w:rPr>
+                <w:rFonts w:ascii="Times New Roman" w:eastAsia="Times New Roman" w:hAnsi="Times New Roman" w:cs="Times New Roman"/>
+                <w:color w:val="FF0000"/>
+                <w:sz w:val="24"/>
+                <w:szCs w:val="24"/>
+              </w:rPr>
+              <w:t>.</w:t>
+            </w:r>
+          </w:p>
+          <w:p>
+            <w:pPr>
+              <w:pStyle w:val="PargrafodaLista"/>
+              <w:widowControl w:val="0"/>
+              <w:numPr>
+                <w:ilvl w:val="0"/>
+                <w:numId w:val="2"/>
+              </w:numPr>
+              <w:spacing w:line="240" w:lineRule="auto"/>
+              <w:rPr>
+                <w:rFonts w:ascii="Times New Roman" w:eastAsia="Times New Roman" w:hAnsi="Times New Roman" w:cs="Times New Roman"/>
+                <w:sz w:val="24"/>
+                <w:szCs w:val="24"/>
+              </w:rPr>
+            </w:pPr>
+            <w:r>
+              <w:rPr>
+                <w:rFonts w:ascii="Times New Roman" w:eastAsia="Times New Roman" w:hAnsi="Times New Roman" w:cs="Times New Roman"/>
+                <w:sz w:val="24"/>
+                <w:szCs w:val="24"/>
+              </w:rPr>
+              <w:t>Ator insere dados e submete ao sistema clicando no botão “</w:t>
+            </w:r>
+            <w:r>
+              <w:rPr>
+                <w:rFonts w:ascii="Times New Roman" w:eastAsia="Times New Roman" w:hAnsi="Times New Roman" w:cs="Times New Roman"/>
+                <w:sz w:val="24"/>
+                <w:szCs w:val="24"/>
+              </w:rPr>
+              <w:t>Cadastrar</w:t>
+            </w:r>
+            <w:r>
+              <w:rPr>
+                <w:rFonts w:ascii="Times New Roman" w:eastAsia="Times New Roman" w:hAnsi="Times New Roman" w:cs="Times New Roman"/>
+                <w:sz w:val="24"/>
+                <w:szCs w:val="24"/>
+              </w:rPr>
+              <w:t>”</w:t>
+            </w:r>
+            <w:r>
+              <w:rPr>
+                <w:rFonts w:ascii="Times New Roman" w:eastAsia="Times New Roman" w:hAnsi="Times New Roman" w:cs="Times New Roman"/>
+                <w:sz w:val="24"/>
+                <w:szCs w:val="24"/>
+              </w:rPr>
+              <w:t xml:space="preserve"> </w:t>
+            </w:r>
+            <w:r>
+              <w:rPr>
+                <w:rFonts w:ascii="Times New Roman" w:eastAsia="Times New Roman" w:hAnsi="Times New Roman" w:cs="Times New Roman"/>
+                <w:color w:val="FF0000"/>
+                <w:sz w:val="24"/>
+                <w:szCs w:val="24"/>
+              </w:rPr>
+              <w:t>Tela 02</w:t>
+            </w:r>
+            <w:r>
+              <w:rPr>
+                <w:rFonts w:ascii="Times New Roman" w:eastAsia="Times New Roman" w:hAnsi="Times New Roman" w:cs="Times New Roman"/>
+                <w:color w:val="FF0000"/>
+                <w:sz w:val="24"/>
+                <w:szCs w:val="24"/>
+              </w:rPr>
+              <w:t>8</w:t>
+            </w:r>
+            <w:r>
+              <w:rPr>
+                <w:rFonts w:ascii="Times New Roman" w:eastAsia="Times New Roman" w:hAnsi="Times New Roman" w:cs="Times New Roman"/>
+                <w:sz w:val="24"/>
+                <w:szCs w:val="24"/>
+              </w:rPr>
+              <w:t>.</w:t>
+            </w:r>
+          </w:p>
+        </w:tc>
+      </w:tr>
+      <w:tr>
+        <w:trPr>
+          <w:trHeight w:val="298"/>
+        </w:trPr>
+        <w:tc>
+          <w:tcPr>
+            <w:tcW w:w="9067" w:type="dxa"/>
+            <w:gridSpan w:val="2"/>
+          </w:tcPr>
+          <w:p>
+            <w:pPr>
+              <w:widowControl w:val="0"/>
+              <w:spacing w:line="240" w:lineRule="auto"/>
+              <w:jc w:val="center"/>
+              <w:rPr>
+                <w:rFonts w:ascii="Times New Roman" w:eastAsia="Times New Roman" w:hAnsi="Times New Roman" w:cs="Times New Roman"/>
+                <w:sz w:val="24"/>
+                <w:szCs w:val="24"/>
+              </w:rPr>
+            </w:pPr>
+            <w:r>
+              <w:rPr>
+                <w:rFonts w:ascii="Times New Roman" w:eastAsia="Times New Roman" w:hAnsi="Times New Roman" w:cs="Times New Roman"/>
+                <w:b/>
+                <w:sz w:val="24"/>
+                <w:szCs w:val="24"/>
+              </w:rPr>
+              <w:t>Fluxo Alternativo</w:t>
+            </w:r>
+          </w:p>
+        </w:tc>
+      </w:tr>
+      <w:tr>
+        <w:trPr>
+          <w:trHeight w:val="473"/>
+        </w:trPr>
+        <w:tc>
+          <w:tcPr>
+            <w:tcW w:w="9067" w:type="dxa"/>
+            <w:gridSpan w:val="2"/>
+          </w:tcPr>
+          <w:p>
+            <w:pPr>
+              <w:widowControl w:val="0"/>
+              <w:spacing w:line="240" w:lineRule="auto"/>
+              <w:contextualSpacing/>
+              <w:rPr>
+                <w:rFonts w:ascii="Times New Roman" w:eastAsia="Times New Roman" w:hAnsi="Times New Roman" w:cs="Times New Roman"/>
+                <w:sz w:val="24"/>
+                <w:szCs w:val="24"/>
+              </w:rPr>
+            </w:pPr>
+            <w:r>
+              <w:rPr>
+                <w:rFonts w:ascii="Times New Roman" w:eastAsia="Times New Roman" w:hAnsi="Times New Roman" w:cs="Times New Roman"/>
+                <w:b/>
+                <w:sz w:val="24"/>
+                <w:szCs w:val="24"/>
+              </w:rPr>
+              <w:t xml:space="preserve">       </w:t>
+            </w:r>
+            <w:r>
+              <w:rPr>
+                <w:rFonts w:ascii="Times New Roman" w:eastAsia="Times New Roman" w:hAnsi="Times New Roman" w:cs="Times New Roman"/>
+                <w:b/>
+                <w:sz w:val="24"/>
+                <w:szCs w:val="24"/>
+              </w:rPr>
+              <w:t xml:space="preserve">Linha 3. </w:t>
+            </w:r>
+            <w:r>
+              <w:rPr>
+                <w:rFonts w:ascii="Times New Roman" w:eastAsia="Times New Roman" w:hAnsi="Times New Roman" w:cs="Times New Roman"/>
+                <w:sz w:val="24"/>
+                <w:szCs w:val="24"/>
+              </w:rPr>
+              <w:t>Ator não confirma inserção</w:t>
+            </w:r>
+            <w:r>
+              <w:rPr>
+                <w:rFonts w:ascii="Times New Roman" w:eastAsia="Times New Roman" w:hAnsi="Times New Roman" w:cs="Times New Roman"/>
+                <w:sz w:val="24"/>
+                <w:szCs w:val="24"/>
+              </w:rPr>
+              <w:t>, clica no botão “Voltar” e r</w:t>
+            </w:r>
+            <w:r>
+              <w:rPr>
+                <w:rFonts w:ascii="Times New Roman" w:eastAsia="Times New Roman" w:hAnsi="Times New Roman" w:cs="Times New Roman"/>
+                <w:sz w:val="24"/>
+                <w:szCs w:val="24"/>
+              </w:rPr>
+              <w:t xml:space="preserve">etorna a </w:t>
+            </w:r>
+            <w:r>
+              <w:rPr>
+                <w:rFonts w:ascii="Times New Roman" w:eastAsia="Times New Roman" w:hAnsi="Times New Roman" w:cs="Times New Roman"/>
+                <w:color w:val="FF0000"/>
+                <w:sz w:val="24"/>
+                <w:szCs w:val="24"/>
+              </w:rPr>
+              <w:t>Tela 0</w:t>
+            </w:r>
+            <w:r>
+              <w:rPr>
+                <w:rFonts w:ascii="Times New Roman" w:eastAsia="Times New Roman" w:hAnsi="Times New Roman" w:cs="Times New Roman"/>
+                <w:color w:val="FF0000"/>
+                <w:sz w:val="24"/>
+                <w:szCs w:val="24"/>
+              </w:rPr>
+              <w:t>26</w:t>
+            </w:r>
+            <w:r>
+              <w:rPr>
+                <w:rFonts w:ascii="Times New Roman" w:eastAsia="Times New Roman" w:hAnsi="Times New Roman" w:cs="Times New Roman"/>
+                <w:sz w:val="24"/>
+                <w:szCs w:val="24"/>
+              </w:rPr>
+              <w:t>.</w:t>
+            </w:r>
+          </w:p>
+        </w:tc>
+      </w:tr>
+      <w:tr>
+        <w:trPr>
+          <w:trHeight w:val="303"/>
+        </w:trPr>
+        <w:tc>
+          <w:tcPr>
+            <w:tcW w:w="9067" w:type="dxa"/>
+            <w:gridSpan w:val="2"/>
+          </w:tcPr>
+          <w:p>
+            <w:pPr>
+              <w:tabs>
+                <w:tab w:val="num" w:pos="360"/>
+              </w:tabs>
+              <w:spacing w:line="240" w:lineRule="auto"/>
+              <w:jc w:val="center"/>
+              <w:rPr>
+                <w:rFonts w:ascii="Times New Roman" w:eastAsia="Times New Roman" w:hAnsi="Times New Roman" w:cs="Times New Roman"/>
+                <w:b/>
+                <w:sz w:val="24"/>
+                <w:szCs w:val="24"/>
+              </w:rPr>
+            </w:pPr>
+            <w:r>
+              <w:rPr>
+                <w:rFonts w:ascii="Times New Roman" w:eastAsia="Times New Roman" w:hAnsi="Times New Roman" w:cs="Times New Roman"/>
+                <w:b/>
+                <w:sz w:val="24"/>
+                <w:szCs w:val="24"/>
+              </w:rPr>
+              <w:t>Fluxo Exceção</w:t>
+            </w:r>
+          </w:p>
+        </w:tc>
+      </w:tr>
+      <w:tr>
+        <w:trPr>
+          <w:trHeight w:val="700"/>
+        </w:trPr>
+        <w:tc>
+          <w:tcPr>
+            <w:tcW w:w="9067" w:type="dxa"/>
+            <w:gridSpan w:val="2"/>
+          </w:tcPr>
+          <w:p>
+            <w:pPr>
+              <w:widowControl w:val="0"/>
+              <w:spacing w:line="240" w:lineRule="auto"/>
+              <w:rPr>
+                <w:rFonts w:ascii="Times New Roman" w:eastAsia="Times New Roman" w:hAnsi="Times New Roman" w:cs="Times New Roman"/>
+                <w:sz w:val="24"/>
+                <w:szCs w:val="24"/>
+              </w:rPr>
+            </w:pPr>
+            <w:r>
+              <w:rPr>
+                <w:rFonts w:ascii="Times New Roman" w:eastAsia="Times New Roman" w:hAnsi="Times New Roman" w:cs="Times New Roman"/>
+                <w:b/>
+                <w:sz w:val="24"/>
+                <w:szCs w:val="24"/>
+              </w:rPr>
+              <w:t xml:space="preserve">      </w:t>
+            </w:r>
+            <w:r>
+              <w:rPr>
+                <w:rFonts w:ascii="Times New Roman" w:eastAsia="Times New Roman" w:hAnsi="Times New Roman" w:cs="Times New Roman"/>
+                <w:b/>
+                <w:sz w:val="24"/>
+                <w:szCs w:val="24"/>
+              </w:rPr>
+              <w:t xml:space="preserve">Linha 4. </w:t>
+            </w:r>
+            <w:r>
+              <w:rPr>
+                <w:rFonts w:ascii="Times New Roman" w:eastAsia="Times New Roman" w:hAnsi="Times New Roman" w:cs="Times New Roman"/>
+                <w:sz w:val="24"/>
+                <w:szCs w:val="24"/>
+              </w:rPr>
+              <w:t xml:space="preserve">Dados não válidos. Sistema exibe mensagem “Dados inválidos” e exibe os campos que estão com problemas retornando ao passo </w:t>
+            </w:r>
+            <w:r>
+              <w:rPr>
+                <w:rFonts w:ascii="Times New Roman" w:eastAsia="Times New Roman" w:hAnsi="Times New Roman" w:cs="Times New Roman"/>
+                <w:sz w:val="24"/>
+                <w:szCs w:val="24"/>
+              </w:rPr>
+              <w:t>2</w:t>
+            </w:r>
+            <w:r>
+              <w:rPr>
+                <w:rFonts w:ascii="Times New Roman" w:eastAsia="Times New Roman" w:hAnsi="Times New Roman" w:cs="Times New Roman"/>
+                <w:sz w:val="24"/>
+                <w:szCs w:val="24"/>
+              </w:rPr>
+              <w:t>.</w:t>
+            </w:r>
+          </w:p>
+          <w:p>
+            <w:pPr>
+              <w:widowControl w:val="0"/>
+              <w:spacing w:line="240" w:lineRule="auto"/>
+              <w:rPr>
+                <w:rFonts w:ascii="Times New Roman" w:eastAsia="Times New Roman" w:hAnsi="Times New Roman" w:cs="Times New Roman"/>
+                <w:sz w:val="24"/>
+                <w:szCs w:val="24"/>
+                <w:vertAlign w:val="superscript"/>
+              </w:rPr>
+            </w:pPr>
+            <w:r>
+              <w:rPr>
+                <w:rFonts w:ascii="Times New Roman" w:eastAsia="Times New Roman" w:hAnsi="Times New Roman" w:cs="Times New Roman"/>
+                <w:b/>
+                <w:sz w:val="24"/>
+                <w:szCs w:val="24"/>
+              </w:rPr>
+              <w:t xml:space="preserve">      </w:t>
+            </w:r>
+            <w:r>
+              <w:rPr>
+                <w:rFonts w:ascii="Times New Roman" w:eastAsia="Times New Roman" w:hAnsi="Times New Roman" w:cs="Times New Roman"/>
+                <w:b/>
+                <w:sz w:val="24"/>
+                <w:szCs w:val="24"/>
+              </w:rPr>
+              <w:t>Linha 5</w:t>
+            </w:r>
+            <w:r>
+              <w:rPr>
+                <w:rFonts w:ascii="Times New Roman" w:eastAsia="Times New Roman" w:hAnsi="Times New Roman" w:cs="Times New Roman"/>
+                <w:sz w:val="24"/>
+                <w:szCs w:val="24"/>
+              </w:rPr>
+              <w:t xml:space="preserve">. </w:t>
+            </w:r>
+            <w:r>
+              <w:rPr>
+                <w:rFonts w:ascii="Times New Roman" w:eastAsia="Times New Roman" w:hAnsi="Times New Roman" w:cs="Times New Roman"/>
+                <w:sz w:val="24"/>
+                <w:szCs w:val="24"/>
+              </w:rPr>
+              <w:t>Nova ocorrência</w:t>
+            </w:r>
+            <w:r>
+              <w:rPr>
+                <w:rFonts w:ascii="Times New Roman" w:eastAsia="Times New Roman" w:hAnsi="Times New Roman" w:cs="Times New Roman"/>
+                <w:sz w:val="24"/>
+                <w:szCs w:val="24"/>
+              </w:rPr>
+              <w:t xml:space="preserve"> não pôde ser inserid</w:t>
+            </w:r>
+            <w:r>
+              <w:rPr>
+                <w:rFonts w:ascii="Times New Roman" w:eastAsia="Times New Roman" w:hAnsi="Times New Roman" w:cs="Times New Roman"/>
+                <w:sz w:val="24"/>
+                <w:szCs w:val="24"/>
+              </w:rPr>
+              <w:t>a</w:t>
+            </w:r>
+            <w:r>
+              <w:rPr>
+                <w:rFonts w:ascii="Times New Roman" w:eastAsia="Times New Roman" w:hAnsi="Times New Roman" w:cs="Times New Roman"/>
+                <w:sz w:val="24"/>
+                <w:szCs w:val="24"/>
+              </w:rPr>
+              <w:t xml:space="preserve">. Sistema exibe mensagem “Ocorreu um erro ao inserir </w:t>
+            </w:r>
+            <w:r>
+              <w:rPr>
+                <w:rFonts w:ascii="Times New Roman" w:eastAsia="Times New Roman" w:hAnsi="Times New Roman" w:cs="Times New Roman"/>
+                <w:sz w:val="24"/>
+                <w:szCs w:val="24"/>
+              </w:rPr>
+              <w:t xml:space="preserve">a nova </w:t>
+            </w:r>
+            <w:r>
+              <w:rPr>
+                <w:rFonts w:ascii="Times New Roman" w:eastAsia="Times New Roman" w:hAnsi="Times New Roman" w:cs="Times New Roman"/>
+                <w:sz w:val="24"/>
+                <w:szCs w:val="24"/>
+              </w:rPr>
+              <w:t>ocorrência</w:t>
+            </w:r>
+            <w:r>
+              <w:rPr>
+                <w:rFonts w:ascii="Times New Roman" w:eastAsia="Times New Roman" w:hAnsi="Times New Roman" w:cs="Times New Roman"/>
+                <w:sz w:val="24"/>
+                <w:szCs w:val="24"/>
+              </w:rPr>
+              <w:t>. Tente novamente.”.</w:t>
+            </w:r>
+          </w:p>
+          <w:p>
+            <w:pPr>
+              <w:tabs>
+                <w:tab w:val="num" w:pos="360"/>
+              </w:tabs>
+              <w:spacing w:line="240" w:lineRule="auto"/>
+              <w:rPr>
+                <w:rFonts w:ascii="Times New Roman" w:eastAsia="Times New Roman" w:hAnsi="Times New Roman" w:cs="Times New Roman"/>
+                <w:sz w:val="24"/>
+                <w:szCs w:val="24"/>
+              </w:rPr>
+            </w:pPr>
+          </w:p>
+        </w:tc>
+      </w:tr>
+    </w:tbl>
+    <w:p>
+      <w:pPr>
+        <w:spacing w:line="240" w:lineRule="auto"/>
+        <w:jc w:val="center"/>
+        <w:rPr>
+          <w:rFonts w:ascii="Times New Roman" w:eastAsia="Times New Roman" w:hAnsi="Times New Roman" w:cs="Times New Roman"/>
+          <w:sz w:val="24"/>
+          <w:szCs w:val="24"/>
+        </w:rPr>
+      </w:pPr>
+    </w:p>
+    <w:p>
+      <w:pPr>
+        <w:spacing w:line="240" w:lineRule="auto"/>
+        <w:jc w:val="center"/>
+        <w:rPr>
+          <w:rFonts w:ascii="Times New Roman" w:eastAsia="Times New Roman" w:hAnsi="Times New Roman" w:cs="Times New Roman"/>
+          <w:sz w:val="24"/>
+          <w:szCs w:val="24"/>
+        </w:rPr>
+      </w:pPr>
+    </w:p>
+    <w:p>
+      <w:pPr>
+        <w:spacing w:line="240" w:lineRule="auto"/>
+        <w:jc w:val="center"/>
+        <w:rPr>
+          <w:rFonts w:ascii="Times New Roman" w:eastAsia="Times New Roman" w:hAnsi="Times New Roman" w:cs="Times New Roman"/>
+          <w:sz w:val="24"/>
+          <w:szCs w:val="24"/>
+        </w:rPr>
+      </w:pPr>
+    </w:p>
+    <w:p>
+      <w:pPr>
+        <w:spacing w:line="240" w:lineRule="auto"/>
+        <w:jc w:val="center"/>
+        <w:rPr>
+          <w:rFonts w:ascii="Times New Roman" w:eastAsia="Times New Roman" w:hAnsi="Times New Roman" w:cs="Times New Roman"/>
+          <w:sz w:val="24"/>
+          <w:szCs w:val="24"/>
+        </w:rPr>
+      </w:pPr>
+    </w:p>
+    <w:p>
+      <w:pPr>
+        <w:spacing w:line="240" w:lineRule="auto"/>
+        <w:jc w:val="center"/>
+        <w:rPr>
+          <w:rFonts w:ascii="Times New Roman" w:eastAsia="Times New Roman" w:hAnsi="Times New Roman" w:cs="Times New Roman"/>
+          <w:sz w:val="24"/>
+          <w:szCs w:val="24"/>
+        </w:rPr>
+      </w:pPr>
+    </w:p>
+    <w:p>
+      <w:pPr>
+        <w:keepNext/>
+        <w:spacing w:line="240" w:lineRule="auto"/>
+        <w:outlineLvl w:val="0"/>
+        <w:rPr>
+          <w:rFonts w:ascii="Times New Roman" w:eastAsia="Times New Roman" w:hAnsi="Times New Roman" w:cs="Times New Roman"/>
+          <w:b/>
+          <w:sz w:val="24"/>
+          <w:szCs w:val="24"/>
+        </w:rPr>
+      </w:pPr>
+      <w:r>
+        <w:rPr>
+          <w:rFonts w:ascii="Times New Roman" w:eastAsia="Times New Roman" w:hAnsi="Times New Roman" w:cs="Times New Roman"/>
+          <w:b/>
+          <w:sz w:val="24"/>
+          <w:szCs w:val="24"/>
+        </w:rPr>
+        <w:lastRenderedPageBreak/>
+        <w:t xml:space="preserve">Seção: </w:t>
+      </w:r>
+      <w:r>
+        <w:rPr>
+          <w:rFonts w:ascii="Times New Roman" w:eastAsia="Times New Roman" w:hAnsi="Times New Roman" w:cs="Times New Roman"/>
+          <w:sz w:val="24"/>
+          <w:szCs w:val="24"/>
+        </w:rPr>
+        <w:t>Remove</w:t>
+      </w:r>
+      <w:r>
+        <w:rPr>
+          <w:rFonts w:ascii="Times New Roman" w:eastAsia="Times New Roman" w:hAnsi="Times New Roman" w:cs="Times New Roman"/>
+          <w:sz w:val="24"/>
+          <w:szCs w:val="24"/>
+        </w:rPr>
+        <w:t xml:space="preserve"> um</w:t>
+      </w:r>
+      <w:r>
+        <w:rPr>
+          <w:rFonts w:ascii="Times New Roman" w:eastAsia="Times New Roman" w:hAnsi="Times New Roman" w:cs="Times New Roman"/>
+          <w:sz w:val="24"/>
+          <w:szCs w:val="24"/>
+        </w:rPr>
+        <w:t xml:space="preserve"> </w:t>
+      </w:r>
+      <w:r>
+        <w:rPr>
+          <w:rFonts w:ascii="Times New Roman" w:eastAsia="Times New Roman" w:hAnsi="Times New Roman" w:cs="Times New Roman"/>
+          <w:sz w:val="24"/>
+          <w:szCs w:val="24"/>
+        </w:rPr>
+        <w:t>Tipo de Ocorrências</w:t>
+      </w:r>
+    </w:p>
+    <w:tbl>
+      <w:tblPr>
+        <w:tblW w:w="9067" w:type="dxa"/>
+        <w:tblBorders>
+          <w:top w:val="single" w:sz="4" w:space="0" w:color="auto"/>
+          <w:left w:val="single" w:sz="4" w:space="0" w:color="auto"/>
+          <w:bottom w:val="single" w:sz="4" w:space="0" w:color="auto"/>
+          <w:right w:val="single" w:sz="4" w:space="0" w:color="auto"/>
+          <w:insideH w:val="single" w:sz="4" w:space="0" w:color="auto"/>
+          <w:insideV w:val="single" w:sz="4" w:space="0" w:color="auto"/>
+        </w:tblBorders>
+        <w:tblLayout w:type="fixed"/>
+        <w:tblCellMar>
+          <w:left w:w="70" w:type="dxa"/>
+          <w:right w:w="70" w:type="dxa"/>
+        </w:tblCellMar>
+        <w:tblLook w:val="0000" w:firstRow="0" w:lastRow="0" w:firstColumn="0" w:lastColumn="0" w:noHBand="0" w:noVBand="0"/>
+      </w:tblPr>
+      <w:tblGrid>
+        <w:gridCol w:w="2905"/>
+        <w:gridCol w:w="6162"/>
+      </w:tblGrid>
+      <w:tr>
+        <w:tc>
+          <w:tcPr>
+            <w:tcW w:w="2905" w:type="dxa"/>
+          </w:tcPr>
+          <w:p>
+            <w:pPr>
+              <w:spacing w:line="240" w:lineRule="auto"/>
+              <w:rPr>
+                <w:rFonts w:ascii="Times New Roman" w:eastAsia="Times New Roman" w:hAnsi="Times New Roman" w:cs="Times New Roman"/>
+                <w:b/>
+                <w:sz w:val="24"/>
+                <w:szCs w:val="24"/>
+              </w:rPr>
+            </w:pPr>
+            <w:r>
+              <w:rPr>
+                <w:rFonts w:ascii="Times New Roman" w:eastAsia="Times New Roman" w:hAnsi="Times New Roman" w:cs="Times New Roman"/>
+                <w:b/>
+                <w:sz w:val="24"/>
+                <w:szCs w:val="24"/>
+              </w:rPr>
+              <w:t>Sumário</w:t>
+            </w:r>
+          </w:p>
+        </w:tc>
+        <w:tc>
+          <w:tcPr>
+            <w:tcW w:w="6162" w:type="dxa"/>
+          </w:tcPr>
+          <w:p>
+            <w:pPr>
+              <w:spacing w:line="240" w:lineRule="auto"/>
+              <w:rPr>
+                <w:rFonts w:ascii="Times New Roman" w:eastAsia="Times New Roman" w:hAnsi="Times New Roman" w:cs="Times New Roman"/>
+                <w:sz w:val="24"/>
+                <w:szCs w:val="24"/>
+              </w:rPr>
+            </w:pPr>
+            <w:r>
+              <w:rPr>
+                <w:rFonts w:ascii="Times New Roman" w:eastAsia="Times New Roman" w:hAnsi="Times New Roman" w:cs="Times New Roman"/>
+                <w:sz w:val="24"/>
+                <w:szCs w:val="24"/>
+              </w:rPr>
+              <w:t>Remove</w:t>
+            </w:r>
+            <w:r>
+              <w:rPr>
+                <w:rFonts w:ascii="Times New Roman" w:eastAsia="Times New Roman" w:hAnsi="Times New Roman" w:cs="Times New Roman"/>
+                <w:sz w:val="24"/>
+                <w:szCs w:val="24"/>
+              </w:rPr>
+              <w:t xml:space="preserve"> um </w:t>
+            </w:r>
+            <w:r>
+              <w:rPr>
+                <w:rFonts w:ascii="Times New Roman" w:eastAsia="Times New Roman" w:hAnsi="Times New Roman" w:cs="Times New Roman"/>
+                <w:sz w:val="24"/>
+                <w:szCs w:val="24"/>
+              </w:rPr>
+              <w:t>tipo de ocorrência.</w:t>
+            </w:r>
+          </w:p>
+        </w:tc>
+      </w:tr>
+      <w:tr>
+        <w:trPr>
+          <w:cantSplit/>
+        </w:trPr>
+        <w:tc>
+          <w:tcPr>
+            <w:tcW w:w="9067" w:type="dxa"/>
+            <w:gridSpan w:val="2"/>
+          </w:tcPr>
+          <w:p>
+            <w:pPr>
+              <w:keepNext/>
+              <w:spacing w:line="240" w:lineRule="auto"/>
+              <w:jc w:val="center"/>
+              <w:outlineLvl w:val="1"/>
+              <w:rPr>
+                <w:rFonts w:ascii="Times New Roman" w:eastAsia="Times New Roman" w:hAnsi="Times New Roman" w:cs="Times New Roman"/>
+                <w:b/>
+                <w:sz w:val="24"/>
+                <w:szCs w:val="24"/>
+              </w:rPr>
+            </w:pPr>
+            <w:r>
+              <w:rPr>
+                <w:rFonts w:ascii="Times New Roman" w:eastAsia="Times New Roman" w:hAnsi="Times New Roman" w:cs="Times New Roman"/>
+                <w:b/>
+                <w:sz w:val="24"/>
+                <w:szCs w:val="24"/>
+              </w:rPr>
+              <w:t>Fluxo Principal</w:t>
+            </w:r>
+          </w:p>
+        </w:tc>
+      </w:tr>
+      <w:tr>
+        <w:trPr>
+          <w:trHeight w:val="1615"/>
+        </w:trPr>
+        <w:tc>
+          <w:tcPr>
+            <w:tcW w:w="9067" w:type="dxa"/>
+            <w:gridSpan w:val="2"/>
+          </w:tcPr>
+          <w:p>
+            <w:pPr>
+              <w:pStyle w:val="PargrafodaLista"/>
+              <w:widowControl w:val="0"/>
+              <w:numPr>
+                <w:ilvl w:val="0"/>
+                <w:numId w:val="4"/>
+              </w:numPr>
+              <w:spacing w:line="240" w:lineRule="auto"/>
+              <w:rPr>
+                <w:rFonts w:ascii="Times New Roman" w:eastAsia="Times New Roman" w:hAnsi="Times New Roman" w:cs="Times New Roman"/>
+                <w:sz w:val="24"/>
+                <w:szCs w:val="24"/>
+              </w:rPr>
+            </w:pPr>
+            <w:r>
+              <w:rPr>
+                <w:rFonts w:ascii="Times New Roman" w:eastAsia="Times New Roman" w:hAnsi="Times New Roman" w:cs="Times New Roman"/>
+                <w:sz w:val="24"/>
+                <w:szCs w:val="24"/>
+              </w:rPr>
+              <w:t xml:space="preserve">Ator seleciona “Tipo de Ocorrência” no lado esquerdo da </w:t>
+            </w:r>
+            <w:r>
+              <w:rPr>
+                <w:rFonts w:ascii="Times New Roman" w:eastAsia="Times New Roman" w:hAnsi="Times New Roman" w:cs="Times New Roman"/>
+                <w:color w:val="FF0000"/>
+                <w:sz w:val="24"/>
+                <w:szCs w:val="24"/>
+              </w:rPr>
+              <w:t>Tela 026</w:t>
+            </w:r>
+            <w:r>
+              <w:rPr>
+                <w:rFonts w:ascii="Times New Roman" w:eastAsia="Times New Roman" w:hAnsi="Times New Roman" w:cs="Times New Roman"/>
+                <w:sz w:val="24"/>
+                <w:szCs w:val="24"/>
+              </w:rPr>
+              <w:t>.</w:t>
+            </w:r>
+          </w:p>
+          <w:p>
+            <w:pPr>
+              <w:pStyle w:val="PargrafodaLista"/>
+              <w:widowControl w:val="0"/>
+              <w:numPr>
+                <w:ilvl w:val="0"/>
+                <w:numId w:val="4"/>
+              </w:numPr>
+              <w:spacing w:line="240" w:lineRule="auto"/>
+              <w:rPr>
+                <w:rFonts w:ascii="Times New Roman" w:eastAsia="Times New Roman" w:hAnsi="Times New Roman" w:cs="Times New Roman"/>
+                <w:sz w:val="24"/>
+                <w:szCs w:val="24"/>
+              </w:rPr>
+            </w:pPr>
+            <w:r>
+              <w:rPr>
+                <w:rFonts w:ascii="Times New Roman" w:eastAsia="Times New Roman" w:hAnsi="Times New Roman" w:cs="Times New Roman"/>
+                <w:sz w:val="24"/>
+                <w:szCs w:val="24"/>
+              </w:rPr>
+              <w:t xml:space="preserve">Ator clica </w:t>
+            </w:r>
+            <w:r>
+              <w:rPr>
+                <w:rFonts w:ascii="Times New Roman" w:eastAsia="Times New Roman" w:hAnsi="Times New Roman" w:cs="Times New Roman"/>
+                <w:sz w:val="24"/>
+                <w:szCs w:val="24"/>
+              </w:rPr>
+              <w:t>na lixeirinha</w:t>
+            </w:r>
+            <w:r>
+              <w:rPr>
+                <w:rFonts w:ascii="Times New Roman" w:eastAsia="Times New Roman" w:hAnsi="Times New Roman" w:cs="Times New Roman"/>
+                <w:sz w:val="24"/>
+                <w:szCs w:val="24"/>
+              </w:rPr>
+              <w:t xml:space="preserve"> para </w:t>
+            </w:r>
+            <w:r>
+              <w:rPr>
+                <w:rFonts w:ascii="Times New Roman" w:eastAsia="Times New Roman" w:hAnsi="Times New Roman" w:cs="Times New Roman"/>
+                <w:sz w:val="24"/>
+                <w:szCs w:val="24"/>
+              </w:rPr>
+              <w:t xml:space="preserve">remover o </w:t>
+            </w:r>
+            <w:r>
+              <w:rPr>
+                <w:rFonts w:ascii="Times New Roman" w:eastAsia="Times New Roman" w:hAnsi="Times New Roman" w:cs="Times New Roman"/>
+                <w:sz w:val="24"/>
+                <w:szCs w:val="24"/>
+              </w:rPr>
+              <w:t xml:space="preserve">tipo de ocorrência </w:t>
+            </w:r>
+            <w:r>
+              <w:rPr>
+                <w:rFonts w:ascii="Times New Roman" w:eastAsia="Times New Roman" w:hAnsi="Times New Roman" w:cs="Times New Roman"/>
+                <w:color w:val="FF0000"/>
+                <w:sz w:val="24"/>
+                <w:szCs w:val="24"/>
+              </w:rPr>
+              <w:t>Tela 026</w:t>
+            </w:r>
+            <w:r>
+              <w:rPr>
+                <w:rFonts w:ascii="Times New Roman" w:eastAsia="Times New Roman" w:hAnsi="Times New Roman" w:cs="Times New Roman"/>
+                <w:sz w:val="24"/>
+                <w:szCs w:val="24"/>
+              </w:rPr>
+              <w:t>.</w:t>
+            </w:r>
+          </w:p>
+          <w:p>
+            <w:pPr>
+              <w:pStyle w:val="PargrafodaLista"/>
+              <w:widowControl w:val="0"/>
+              <w:numPr>
+                <w:ilvl w:val="0"/>
+                <w:numId w:val="4"/>
+              </w:numPr>
+              <w:spacing w:line="240" w:lineRule="auto"/>
+              <w:rPr>
+                <w:rFonts w:ascii="Times New Roman" w:eastAsia="Times New Roman" w:hAnsi="Times New Roman" w:cs="Times New Roman"/>
+                <w:sz w:val="24"/>
+                <w:szCs w:val="24"/>
+              </w:rPr>
+            </w:pPr>
+            <w:r>
+              <w:rPr>
+                <w:rFonts w:ascii="Times New Roman" w:eastAsia="Times New Roman" w:hAnsi="Times New Roman" w:cs="Times New Roman"/>
+                <w:sz w:val="24"/>
+                <w:szCs w:val="24"/>
+              </w:rPr>
+              <w:t xml:space="preserve">Sistema </w:t>
+            </w:r>
+            <w:r>
+              <w:rPr>
+                <w:rFonts w:ascii="Times New Roman" w:eastAsia="Times New Roman" w:hAnsi="Times New Roman" w:cs="Times New Roman"/>
+                <w:sz w:val="24"/>
+                <w:szCs w:val="24"/>
+              </w:rPr>
+              <w:t>exibe uma mensagem para confirmação de remoção do tipo de ocorrência</w:t>
+            </w:r>
+            <w:r>
+              <w:rPr>
+                <w:rFonts w:ascii="Times New Roman" w:eastAsia="Times New Roman" w:hAnsi="Times New Roman" w:cs="Times New Roman"/>
+                <w:sz w:val="24"/>
+                <w:szCs w:val="24"/>
+              </w:rPr>
+              <w:t xml:space="preserve"> </w:t>
+            </w:r>
+            <w:r>
+              <w:rPr>
+                <w:rFonts w:ascii="Times New Roman" w:eastAsia="Times New Roman" w:hAnsi="Times New Roman" w:cs="Times New Roman"/>
+                <w:color w:val="FF0000"/>
+                <w:sz w:val="24"/>
+                <w:szCs w:val="24"/>
+              </w:rPr>
+              <w:t>Tela 02</w:t>
+            </w:r>
+            <w:r>
+              <w:rPr>
+                <w:rFonts w:ascii="Times New Roman" w:eastAsia="Times New Roman" w:hAnsi="Times New Roman" w:cs="Times New Roman"/>
+                <w:color w:val="FF0000"/>
+                <w:sz w:val="24"/>
+                <w:szCs w:val="24"/>
+              </w:rPr>
+              <w:t>7</w:t>
+            </w:r>
+            <w:r>
+              <w:rPr>
+                <w:rFonts w:ascii="Times New Roman" w:eastAsia="Times New Roman" w:hAnsi="Times New Roman" w:cs="Times New Roman"/>
+                <w:sz w:val="24"/>
+                <w:szCs w:val="24"/>
+              </w:rPr>
+              <w:t>.</w:t>
+            </w:r>
+          </w:p>
+          <w:p>
+            <w:pPr>
+              <w:pStyle w:val="PargrafodaLista"/>
+              <w:widowControl w:val="0"/>
+              <w:numPr>
+                <w:ilvl w:val="0"/>
+                <w:numId w:val="4"/>
+              </w:numPr>
+              <w:spacing w:line="240" w:lineRule="auto"/>
+              <w:rPr>
+                <w:rFonts w:ascii="Times New Roman" w:eastAsia="Times New Roman" w:hAnsi="Times New Roman" w:cs="Times New Roman"/>
+                <w:sz w:val="24"/>
+                <w:szCs w:val="24"/>
+              </w:rPr>
+            </w:pPr>
+            <w:r>
+              <w:rPr>
+                <w:rFonts w:ascii="Times New Roman" w:eastAsia="Times New Roman" w:hAnsi="Times New Roman" w:cs="Times New Roman"/>
+                <w:sz w:val="24"/>
+                <w:szCs w:val="24"/>
+              </w:rPr>
+              <w:t xml:space="preserve">Ator </w:t>
+            </w:r>
+            <w:r>
+              <w:rPr>
+                <w:rFonts w:ascii="Times New Roman" w:eastAsia="Times New Roman" w:hAnsi="Times New Roman" w:cs="Times New Roman"/>
+                <w:sz w:val="24"/>
+                <w:szCs w:val="24"/>
+              </w:rPr>
+              <w:t xml:space="preserve">confirma a exclusão do tipo de ocorrência </w:t>
+            </w:r>
+            <w:r>
+              <w:rPr>
+                <w:rFonts w:ascii="Times New Roman" w:eastAsia="Times New Roman" w:hAnsi="Times New Roman" w:cs="Times New Roman"/>
+                <w:sz w:val="24"/>
+                <w:szCs w:val="24"/>
+              </w:rPr>
+              <w:t>clicando no botão “</w:t>
+            </w:r>
+            <w:r>
+              <w:rPr>
+                <w:rFonts w:ascii="Times New Roman" w:eastAsia="Times New Roman" w:hAnsi="Times New Roman" w:cs="Times New Roman"/>
+                <w:sz w:val="24"/>
+                <w:szCs w:val="24"/>
+              </w:rPr>
+              <w:t>Confirmar</w:t>
+            </w:r>
+            <w:r>
+              <w:rPr>
+                <w:rFonts w:ascii="Times New Roman" w:eastAsia="Times New Roman" w:hAnsi="Times New Roman" w:cs="Times New Roman"/>
+                <w:sz w:val="24"/>
+                <w:szCs w:val="24"/>
+              </w:rPr>
+              <w:t xml:space="preserve">” </w:t>
+            </w:r>
+            <w:r>
+              <w:rPr>
+                <w:rFonts w:ascii="Times New Roman" w:eastAsia="Times New Roman" w:hAnsi="Times New Roman" w:cs="Times New Roman"/>
+                <w:color w:val="FF0000"/>
+                <w:sz w:val="24"/>
+                <w:szCs w:val="24"/>
+              </w:rPr>
+              <w:t>Tela 02</w:t>
+            </w:r>
+            <w:r>
+              <w:rPr>
+                <w:rFonts w:ascii="Times New Roman" w:eastAsia="Times New Roman" w:hAnsi="Times New Roman" w:cs="Times New Roman"/>
+                <w:color w:val="FF0000"/>
+                <w:sz w:val="24"/>
+                <w:szCs w:val="24"/>
+              </w:rPr>
+              <w:t>7</w:t>
+            </w:r>
+            <w:r>
+              <w:rPr>
+                <w:rFonts w:ascii="Times New Roman" w:eastAsia="Times New Roman" w:hAnsi="Times New Roman" w:cs="Times New Roman"/>
+                <w:sz w:val="24"/>
+                <w:szCs w:val="24"/>
+              </w:rPr>
+              <w:t>.</w:t>
+            </w:r>
+          </w:p>
+        </w:tc>
+      </w:tr>
+      <w:tr>
+        <w:trPr>
+          <w:trHeight w:val="298"/>
+        </w:trPr>
+        <w:tc>
+          <w:tcPr>
+            <w:tcW w:w="9067" w:type="dxa"/>
+            <w:gridSpan w:val="2"/>
+          </w:tcPr>
+          <w:p>
+            <w:pPr>
+              <w:widowControl w:val="0"/>
+              <w:spacing w:line="240" w:lineRule="auto"/>
+              <w:jc w:val="center"/>
+              <w:rPr>
+                <w:rFonts w:ascii="Times New Roman" w:eastAsia="Times New Roman" w:hAnsi="Times New Roman" w:cs="Times New Roman"/>
+                <w:sz w:val="24"/>
+                <w:szCs w:val="24"/>
+              </w:rPr>
+            </w:pPr>
+            <w:r>
+              <w:rPr>
+                <w:rFonts w:ascii="Times New Roman" w:eastAsia="Times New Roman" w:hAnsi="Times New Roman" w:cs="Times New Roman"/>
+                <w:b/>
+                <w:sz w:val="24"/>
+                <w:szCs w:val="24"/>
+              </w:rPr>
+              <w:t>Fluxo Alternativo</w:t>
+            </w:r>
+          </w:p>
+        </w:tc>
+      </w:tr>
+      <w:tr>
+        <w:trPr>
+          <w:trHeight w:val="473"/>
+        </w:trPr>
+        <w:tc>
+          <w:tcPr>
+            <w:tcW w:w="9067" w:type="dxa"/>
+            <w:gridSpan w:val="2"/>
+          </w:tcPr>
+          <w:p>
+            <w:pPr>
+              <w:widowControl w:val="0"/>
+              <w:spacing w:line="240" w:lineRule="auto"/>
+              <w:contextualSpacing/>
+              <w:rPr>
+                <w:rFonts w:ascii="Times New Roman" w:eastAsia="Times New Roman" w:hAnsi="Times New Roman" w:cs="Times New Roman"/>
+                <w:sz w:val="24"/>
+                <w:szCs w:val="24"/>
+              </w:rPr>
+            </w:pPr>
+            <w:r>
+              <w:rPr>
+                <w:rFonts w:ascii="Times New Roman" w:eastAsia="Times New Roman" w:hAnsi="Times New Roman" w:cs="Times New Roman"/>
+                <w:b/>
+                <w:sz w:val="24"/>
+                <w:szCs w:val="24"/>
+              </w:rPr>
+              <w:t xml:space="preserve">       </w:t>
+            </w:r>
+            <w:r>
+              <w:rPr>
+                <w:rFonts w:ascii="Times New Roman" w:eastAsia="Times New Roman" w:hAnsi="Times New Roman" w:cs="Times New Roman"/>
+                <w:b/>
+                <w:sz w:val="24"/>
+                <w:szCs w:val="24"/>
+              </w:rPr>
+              <w:t xml:space="preserve">Linha 3. </w:t>
+            </w:r>
+            <w:r>
+              <w:rPr>
+                <w:rFonts w:ascii="Times New Roman" w:eastAsia="Times New Roman" w:hAnsi="Times New Roman" w:cs="Times New Roman"/>
+                <w:sz w:val="24"/>
+                <w:szCs w:val="24"/>
+              </w:rPr>
+              <w:t xml:space="preserve">Ator não confirma </w:t>
+            </w:r>
+            <w:r>
+              <w:rPr>
+                <w:rFonts w:ascii="Times New Roman" w:eastAsia="Times New Roman" w:hAnsi="Times New Roman" w:cs="Times New Roman"/>
+                <w:sz w:val="24"/>
+                <w:szCs w:val="24"/>
+              </w:rPr>
+              <w:t>remoção</w:t>
+            </w:r>
+            <w:r>
+              <w:rPr>
+                <w:rFonts w:ascii="Times New Roman" w:eastAsia="Times New Roman" w:hAnsi="Times New Roman" w:cs="Times New Roman"/>
+                <w:sz w:val="24"/>
+                <w:szCs w:val="24"/>
+              </w:rPr>
+              <w:t>, clica no botão “</w:t>
+            </w:r>
+            <w:r>
+              <w:rPr>
+                <w:rFonts w:ascii="Times New Roman" w:eastAsia="Times New Roman" w:hAnsi="Times New Roman" w:cs="Times New Roman"/>
+                <w:sz w:val="24"/>
+                <w:szCs w:val="24"/>
+              </w:rPr>
+              <w:t>Cancelar</w:t>
+            </w:r>
+            <w:r>
+              <w:rPr>
+                <w:rFonts w:ascii="Times New Roman" w:eastAsia="Times New Roman" w:hAnsi="Times New Roman" w:cs="Times New Roman"/>
+                <w:sz w:val="24"/>
+                <w:szCs w:val="24"/>
+              </w:rPr>
+              <w:t>” e r</w:t>
+            </w:r>
+            <w:r>
+              <w:rPr>
+                <w:rFonts w:ascii="Times New Roman" w:eastAsia="Times New Roman" w:hAnsi="Times New Roman" w:cs="Times New Roman"/>
+                <w:sz w:val="24"/>
+                <w:szCs w:val="24"/>
+              </w:rPr>
+              <w:t xml:space="preserve">etorna a </w:t>
+            </w:r>
+            <w:r>
+              <w:rPr>
+                <w:rFonts w:ascii="Times New Roman" w:eastAsia="Times New Roman" w:hAnsi="Times New Roman" w:cs="Times New Roman"/>
+                <w:color w:val="FF0000"/>
+                <w:sz w:val="24"/>
+                <w:szCs w:val="24"/>
+              </w:rPr>
+              <w:t>Tela 0</w:t>
+            </w:r>
+            <w:r>
+              <w:rPr>
+                <w:rFonts w:ascii="Times New Roman" w:eastAsia="Times New Roman" w:hAnsi="Times New Roman" w:cs="Times New Roman"/>
+                <w:color w:val="FF0000"/>
+                <w:sz w:val="24"/>
+                <w:szCs w:val="24"/>
+              </w:rPr>
+              <w:t>26</w:t>
+            </w:r>
+            <w:r>
+              <w:rPr>
+                <w:rFonts w:ascii="Times New Roman" w:eastAsia="Times New Roman" w:hAnsi="Times New Roman" w:cs="Times New Roman"/>
+                <w:sz w:val="24"/>
+                <w:szCs w:val="24"/>
+              </w:rPr>
+              <w:t>.</w:t>
+            </w:r>
+          </w:p>
+        </w:tc>
+      </w:tr>
+      <w:tr>
+        <w:trPr>
+          <w:trHeight w:val="303"/>
+        </w:trPr>
+        <w:tc>
+          <w:tcPr>
+            <w:tcW w:w="9067" w:type="dxa"/>
+            <w:gridSpan w:val="2"/>
+          </w:tcPr>
+          <w:p>
+            <w:pPr>
+              <w:tabs>
+                <w:tab w:val="num" w:pos="360"/>
+              </w:tabs>
+              <w:spacing w:line="240" w:lineRule="auto"/>
+              <w:jc w:val="center"/>
+              <w:rPr>
+                <w:rFonts w:ascii="Times New Roman" w:eastAsia="Times New Roman" w:hAnsi="Times New Roman" w:cs="Times New Roman"/>
+                <w:b/>
+                <w:sz w:val="24"/>
+                <w:szCs w:val="24"/>
+              </w:rPr>
+            </w:pPr>
+            <w:r>
+              <w:rPr>
+                <w:rFonts w:ascii="Times New Roman" w:eastAsia="Times New Roman" w:hAnsi="Times New Roman" w:cs="Times New Roman"/>
+                <w:b/>
+                <w:sz w:val="24"/>
+                <w:szCs w:val="24"/>
+              </w:rPr>
+              <w:t>Fluxo Exceção</w:t>
+            </w:r>
+          </w:p>
+        </w:tc>
+      </w:tr>
+      <w:tr>
+        <w:trPr>
+          <w:trHeight w:val="700"/>
+        </w:trPr>
+        <w:tc>
+          <w:tcPr>
+            <w:tcW w:w="9067" w:type="dxa"/>
+            <w:gridSpan w:val="2"/>
+          </w:tcPr>
+          <w:p>
+            <w:pPr>
+              <w:widowControl w:val="0"/>
+              <w:spacing w:line="240" w:lineRule="auto"/>
+              <w:rPr>
+                <w:rFonts w:ascii="Times New Roman" w:eastAsia="Times New Roman" w:hAnsi="Times New Roman" w:cs="Times New Roman"/>
+                <w:sz w:val="24"/>
+                <w:szCs w:val="24"/>
+                <w:vertAlign w:val="superscript"/>
+              </w:rPr>
+            </w:pPr>
+            <w:r>
+              <w:rPr>
+                <w:rFonts w:ascii="Times New Roman" w:eastAsia="Times New Roman" w:hAnsi="Times New Roman" w:cs="Times New Roman"/>
+                <w:b/>
+                <w:sz w:val="24"/>
+                <w:szCs w:val="24"/>
+              </w:rPr>
+              <w:t xml:space="preserve">      </w:t>
+            </w:r>
+            <w:r>
+              <w:rPr>
+                <w:rFonts w:ascii="Times New Roman" w:eastAsia="Times New Roman" w:hAnsi="Times New Roman" w:cs="Times New Roman"/>
+                <w:b/>
+                <w:sz w:val="24"/>
+                <w:szCs w:val="24"/>
+              </w:rPr>
+              <w:t xml:space="preserve">Linha </w:t>
+            </w:r>
+            <w:r>
+              <w:rPr>
+                <w:rFonts w:ascii="Times New Roman" w:eastAsia="Times New Roman" w:hAnsi="Times New Roman" w:cs="Times New Roman"/>
+                <w:b/>
+                <w:sz w:val="24"/>
+                <w:szCs w:val="24"/>
+              </w:rPr>
+              <w:t>4</w:t>
+            </w:r>
+            <w:r>
+              <w:rPr>
+                <w:rFonts w:ascii="Times New Roman" w:eastAsia="Times New Roman" w:hAnsi="Times New Roman" w:cs="Times New Roman"/>
+                <w:sz w:val="24"/>
+                <w:szCs w:val="24"/>
+              </w:rPr>
+              <w:t>.</w:t>
+            </w:r>
+            <w:r>
+              <w:rPr>
+                <w:rFonts w:ascii="Times New Roman" w:eastAsia="Times New Roman" w:hAnsi="Times New Roman" w:cs="Times New Roman"/>
+                <w:sz w:val="24"/>
+                <w:szCs w:val="24"/>
+              </w:rPr>
+              <w:t>Tipo de</w:t>
+            </w:r>
+            <w:r>
+              <w:rPr>
+                <w:rFonts w:ascii="Times New Roman" w:eastAsia="Times New Roman" w:hAnsi="Times New Roman" w:cs="Times New Roman"/>
+                <w:sz w:val="24"/>
+                <w:szCs w:val="24"/>
+              </w:rPr>
+              <w:t xml:space="preserve"> ocorrência</w:t>
+            </w:r>
+            <w:r>
+              <w:rPr>
+                <w:rFonts w:ascii="Times New Roman" w:eastAsia="Times New Roman" w:hAnsi="Times New Roman" w:cs="Times New Roman"/>
+                <w:sz w:val="24"/>
+                <w:szCs w:val="24"/>
+              </w:rPr>
+              <w:t xml:space="preserve"> não pôde ser </w:t>
+            </w:r>
+            <w:r>
+              <w:rPr>
+                <w:rFonts w:ascii="Times New Roman" w:eastAsia="Times New Roman" w:hAnsi="Times New Roman" w:cs="Times New Roman"/>
+                <w:sz w:val="24"/>
+                <w:szCs w:val="24"/>
+              </w:rPr>
+              <w:t>removida</w:t>
+            </w:r>
+            <w:r>
+              <w:rPr>
+                <w:rFonts w:ascii="Times New Roman" w:eastAsia="Times New Roman" w:hAnsi="Times New Roman" w:cs="Times New Roman"/>
+                <w:sz w:val="24"/>
+                <w:szCs w:val="24"/>
+              </w:rPr>
+              <w:t xml:space="preserve">. Sistema exibe mensagem “Ocorreu um erro ao </w:t>
+            </w:r>
+            <w:r>
+              <w:rPr>
+                <w:rFonts w:ascii="Times New Roman" w:eastAsia="Times New Roman" w:hAnsi="Times New Roman" w:cs="Times New Roman"/>
+                <w:sz w:val="24"/>
+                <w:szCs w:val="24"/>
+              </w:rPr>
+              <w:t>tentar remover</w:t>
+            </w:r>
+            <w:r>
+              <w:rPr>
+                <w:rFonts w:ascii="Times New Roman" w:eastAsia="Times New Roman" w:hAnsi="Times New Roman" w:cs="Times New Roman"/>
+                <w:sz w:val="24"/>
+                <w:szCs w:val="24"/>
+              </w:rPr>
+              <w:t xml:space="preserve"> </w:t>
+            </w:r>
+            <w:r>
+              <w:rPr>
+                <w:rFonts w:ascii="Times New Roman" w:eastAsia="Times New Roman" w:hAnsi="Times New Roman" w:cs="Times New Roman"/>
+                <w:sz w:val="24"/>
+                <w:szCs w:val="24"/>
+              </w:rPr>
+              <w:t xml:space="preserve">a </w:t>
+            </w:r>
+            <w:r>
+              <w:rPr>
+                <w:rFonts w:ascii="Times New Roman" w:eastAsia="Times New Roman" w:hAnsi="Times New Roman" w:cs="Times New Roman"/>
+                <w:sz w:val="24"/>
+                <w:szCs w:val="24"/>
+              </w:rPr>
+              <w:t>o tipo de ocorrência</w:t>
+            </w:r>
+            <w:r>
+              <w:rPr>
+                <w:rFonts w:ascii="Times New Roman" w:eastAsia="Times New Roman" w:hAnsi="Times New Roman" w:cs="Times New Roman"/>
+                <w:sz w:val="24"/>
+                <w:szCs w:val="24"/>
+              </w:rPr>
+              <w:t>. Tente novamente.”.</w:t>
+            </w:r>
+          </w:p>
+          <w:p>
+            <w:pPr>
+              <w:tabs>
+                <w:tab w:val="num" w:pos="360"/>
+              </w:tabs>
+              <w:spacing w:line="240" w:lineRule="auto"/>
+              <w:rPr>
+                <w:rFonts w:ascii="Times New Roman" w:eastAsia="Times New Roman" w:hAnsi="Times New Roman" w:cs="Times New Roman"/>
+                <w:sz w:val="24"/>
+                <w:szCs w:val="24"/>
+              </w:rPr>
+            </w:pPr>
+          </w:p>
+        </w:tc>
+      </w:tr>
+    </w:tbl>
+    <w:p>
+      <w:pPr>
+        <w:spacing w:line="240" w:lineRule="auto"/>
+        <w:jc w:val="center"/>
+        <w:rPr>
+          <w:rFonts w:ascii="Times New Roman" w:eastAsia="Times New Roman" w:hAnsi="Times New Roman" w:cs="Times New Roman"/>
+          <w:sz w:val="24"/>
+          <w:szCs w:val="24"/>
+        </w:rPr>
+      </w:pPr>
+    </w:p>
+    <w:p>
+      <w:pPr>
+        <w:keepNext/>
+        <w:spacing w:line="240" w:lineRule="auto"/>
+        <w:outlineLvl w:val="0"/>
+        <w:rPr>
+          <w:rFonts w:ascii="Times New Roman" w:eastAsia="Times New Roman" w:hAnsi="Times New Roman" w:cs="Times New Roman"/>
+          <w:b/>
+          <w:sz w:val="24"/>
+          <w:szCs w:val="24"/>
+        </w:rPr>
+      </w:pPr>
+    </w:p>
+    <w:p>
+      <w:pPr>
+        <w:keepNext/>
+        <w:spacing w:line="240" w:lineRule="auto"/>
+        <w:outlineLvl w:val="0"/>
+        <w:rPr>
+          <w:rFonts w:ascii="Times New Roman" w:eastAsia="Times New Roman" w:hAnsi="Times New Roman" w:cs="Times New Roman"/>
+          <w:b/>
+          <w:sz w:val="24"/>
+          <w:szCs w:val="24"/>
+        </w:rPr>
+      </w:pPr>
+      <w:r>
+        <w:rPr>
+          <w:rFonts w:ascii="Times New Roman" w:eastAsia="Times New Roman" w:hAnsi="Times New Roman" w:cs="Times New Roman"/>
+          <w:b/>
+          <w:sz w:val="24"/>
+          <w:szCs w:val="24"/>
+        </w:rPr>
+        <w:t xml:space="preserve">Seção: </w:t>
+      </w:r>
+      <w:r>
+        <w:rPr>
+          <w:rFonts w:ascii="Times New Roman" w:eastAsia="Times New Roman" w:hAnsi="Times New Roman" w:cs="Times New Roman"/>
+          <w:sz w:val="24"/>
+          <w:szCs w:val="24"/>
+        </w:rPr>
+        <w:t>Edita</w:t>
+      </w:r>
+      <w:r>
+        <w:rPr>
+          <w:rFonts w:ascii="Times New Roman" w:eastAsia="Times New Roman" w:hAnsi="Times New Roman" w:cs="Times New Roman"/>
+          <w:sz w:val="24"/>
+          <w:szCs w:val="24"/>
+        </w:rPr>
+        <w:t xml:space="preserve"> um</w:t>
+      </w:r>
+      <w:r>
+        <w:rPr>
+          <w:rFonts w:ascii="Times New Roman" w:eastAsia="Times New Roman" w:hAnsi="Times New Roman" w:cs="Times New Roman"/>
+          <w:sz w:val="24"/>
+          <w:szCs w:val="24"/>
+        </w:rPr>
+        <w:t xml:space="preserve"> </w:t>
+      </w:r>
+      <w:r>
+        <w:rPr>
+          <w:rFonts w:ascii="Times New Roman" w:eastAsia="Times New Roman" w:hAnsi="Times New Roman" w:cs="Times New Roman"/>
+          <w:sz w:val="24"/>
+          <w:szCs w:val="24"/>
+        </w:rPr>
+        <w:t>Tipo de Ocorrências</w:t>
+      </w:r>
+    </w:p>
+    <w:tbl>
+      <w:tblPr>
+        <w:tblW w:w="9067" w:type="dxa"/>
+        <w:tblBorders>
+          <w:top w:val="single" w:sz="4" w:space="0" w:color="auto"/>
+          <w:left w:val="single" w:sz="4" w:space="0" w:color="auto"/>
+          <w:bottom w:val="single" w:sz="4" w:space="0" w:color="auto"/>
+          <w:right w:val="single" w:sz="4" w:space="0" w:color="auto"/>
+          <w:insideH w:val="single" w:sz="4" w:space="0" w:color="auto"/>
+          <w:insideV w:val="single" w:sz="4" w:space="0" w:color="auto"/>
+        </w:tblBorders>
+        <w:tblLayout w:type="fixed"/>
+        <w:tblCellMar>
+          <w:left w:w="70" w:type="dxa"/>
+          <w:right w:w="70" w:type="dxa"/>
+        </w:tblCellMar>
+        <w:tblLook w:val="0000" w:firstRow="0" w:lastRow="0" w:firstColumn="0" w:lastColumn="0" w:noHBand="0" w:noVBand="0"/>
+      </w:tblPr>
+      <w:tblGrid>
+        <w:gridCol w:w="2905"/>
+        <w:gridCol w:w="6162"/>
+      </w:tblGrid>
+      <w:tr>
+        <w:tc>
+          <w:tcPr>
+            <w:tcW w:w="2905" w:type="dxa"/>
+          </w:tcPr>
+          <w:p>
+            <w:pPr>
+              <w:spacing w:line="240" w:lineRule="auto"/>
+              <w:rPr>
+                <w:rFonts w:ascii="Times New Roman" w:eastAsia="Times New Roman" w:hAnsi="Times New Roman" w:cs="Times New Roman"/>
+                <w:b/>
+                <w:sz w:val="24"/>
+                <w:szCs w:val="24"/>
+              </w:rPr>
+            </w:pPr>
+            <w:r>
+              <w:rPr>
+                <w:rFonts w:ascii="Times New Roman" w:eastAsia="Times New Roman" w:hAnsi="Times New Roman" w:cs="Times New Roman"/>
+                <w:b/>
+                <w:sz w:val="24"/>
+                <w:szCs w:val="24"/>
+              </w:rPr>
+              <w:t>Sumário</w:t>
+            </w:r>
+          </w:p>
+        </w:tc>
+        <w:tc>
+          <w:tcPr>
+            <w:tcW w:w="6162" w:type="dxa"/>
+          </w:tcPr>
+          <w:p>
+            <w:pPr>
+              <w:spacing w:line="240" w:lineRule="auto"/>
+              <w:rPr>
+                <w:rFonts w:ascii="Times New Roman" w:eastAsia="Times New Roman" w:hAnsi="Times New Roman" w:cs="Times New Roman"/>
+                <w:sz w:val="24"/>
+                <w:szCs w:val="24"/>
+              </w:rPr>
+            </w:pPr>
+            <w:r>
+              <w:rPr>
+                <w:rFonts w:ascii="Times New Roman" w:eastAsia="Times New Roman" w:hAnsi="Times New Roman" w:cs="Times New Roman"/>
+                <w:sz w:val="24"/>
+                <w:szCs w:val="24"/>
+              </w:rPr>
+              <w:t>Edita</w:t>
+            </w:r>
+            <w:r>
+              <w:rPr>
+                <w:rFonts w:ascii="Times New Roman" w:eastAsia="Times New Roman" w:hAnsi="Times New Roman" w:cs="Times New Roman"/>
+                <w:sz w:val="24"/>
+                <w:szCs w:val="24"/>
+              </w:rPr>
+              <w:t xml:space="preserve"> </w:t>
+            </w:r>
+            <w:r>
+              <w:rPr>
+                <w:rFonts w:ascii="Times New Roman" w:eastAsia="Times New Roman" w:hAnsi="Times New Roman" w:cs="Times New Roman"/>
+                <w:sz w:val="24"/>
+                <w:szCs w:val="24"/>
+              </w:rPr>
+              <w:t>um</w:t>
+            </w:r>
+            <w:r>
+              <w:rPr>
+                <w:rFonts w:ascii="Times New Roman" w:eastAsia="Times New Roman" w:hAnsi="Times New Roman" w:cs="Times New Roman"/>
+                <w:sz w:val="24"/>
+                <w:szCs w:val="24"/>
+              </w:rPr>
+              <w:t xml:space="preserve"> </w:t>
+            </w:r>
+            <w:r>
+              <w:rPr>
+                <w:rFonts w:ascii="Times New Roman" w:eastAsia="Times New Roman" w:hAnsi="Times New Roman" w:cs="Times New Roman"/>
+                <w:sz w:val="24"/>
+                <w:szCs w:val="24"/>
+              </w:rPr>
+              <w:t>tipo de ocorrência.</w:t>
+            </w:r>
+          </w:p>
+        </w:tc>
+      </w:tr>
+      <w:tr>
+        <w:trPr>
+          <w:cantSplit/>
+        </w:trPr>
+        <w:tc>
+          <w:tcPr>
+            <w:tcW w:w="9067" w:type="dxa"/>
+            <w:gridSpan w:val="2"/>
+          </w:tcPr>
+          <w:p>
+            <w:pPr>
+              <w:keepNext/>
+              <w:spacing w:line="240" w:lineRule="auto"/>
+              <w:jc w:val="center"/>
+              <w:outlineLvl w:val="1"/>
+              <w:rPr>
+                <w:rFonts w:ascii="Times New Roman" w:eastAsia="Times New Roman" w:hAnsi="Times New Roman" w:cs="Times New Roman"/>
+                <w:b/>
+                <w:sz w:val="24"/>
+                <w:szCs w:val="24"/>
+              </w:rPr>
+            </w:pPr>
+            <w:r>
+              <w:rPr>
+                <w:rFonts w:ascii="Times New Roman" w:eastAsia="Times New Roman" w:hAnsi="Times New Roman" w:cs="Times New Roman"/>
+                <w:b/>
+                <w:sz w:val="24"/>
+                <w:szCs w:val="24"/>
+              </w:rPr>
+              <w:t>Fluxo Principal</w:t>
+            </w:r>
+          </w:p>
+        </w:tc>
+      </w:tr>
+      <w:tr>
+        <w:trPr>
+          <w:trHeight w:val="1615"/>
+        </w:trPr>
+        <w:tc>
+          <w:tcPr>
+            <w:tcW w:w="9067" w:type="dxa"/>
+            <w:gridSpan w:val="2"/>
+          </w:tcPr>
+          <w:p>
+            <w:pPr>
+              <w:pStyle w:val="PargrafodaLista"/>
+              <w:widowControl w:val="0"/>
+              <w:numPr>
+                <w:ilvl w:val="0"/>
+                <w:numId w:val="5"/>
+              </w:numPr>
+              <w:spacing w:line="240" w:lineRule="auto"/>
+              <w:rPr>
+                <w:rFonts w:ascii="Times New Roman" w:eastAsia="Times New Roman" w:hAnsi="Times New Roman" w:cs="Times New Roman"/>
+                <w:sz w:val="24"/>
+                <w:szCs w:val="24"/>
+              </w:rPr>
+            </w:pPr>
+            <w:r>
+              <w:rPr>
+                <w:rFonts w:ascii="Times New Roman" w:eastAsia="Times New Roman" w:hAnsi="Times New Roman" w:cs="Times New Roman"/>
+                <w:sz w:val="24"/>
+                <w:szCs w:val="24"/>
+              </w:rPr>
+              <w:t xml:space="preserve">Ator seleciona “Tipo de Ocorrência” no lado esquerdo da </w:t>
+            </w:r>
+            <w:r>
+              <w:rPr>
+                <w:rFonts w:ascii="Times New Roman" w:eastAsia="Times New Roman" w:hAnsi="Times New Roman" w:cs="Times New Roman"/>
+                <w:color w:val="FF0000"/>
+                <w:sz w:val="24"/>
+                <w:szCs w:val="24"/>
+              </w:rPr>
+              <w:t>Tela 026</w:t>
+            </w:r>
+            <w:r>
+              <w:rPr>
+                <w:rFonts w:ascii="Times New Roman" w:eastAsia="Times New Roman" w:hAnsi="Times New Roman" w:cs="Times New Roman"/>
+                <w:sz w:val="24"/>
+                <w:szCs w:val="24"/>
+              </w:rPr>
+              <w:t>.</w:t>
+            </w:r>
+          </w:p>
+          <w:p>
+            <w:pPr>
+              <w:pStyle w:val="PargrafodaLista"/>
+              <w:widowControl w:val="0"/>
+              <w:numPr>
+                <w:ilvl w:val="0"/>
+                <w:numId w:val="5"/>
+              </w:numPr>
+              <w:spacing w:line="240" w:lineRule="auto"/>
+              <w:rPr>
+                <w:rFonts w:ascii="Times New Roman" w:eastAsia="Times New Roman" w:hAnsi="Times New Roman" w:cs="Times New Roman"/>
+                <w:sz w:val="24"/>
+                <w:szCs w:val="24"/>
+              </w:rPr>
+            </w:pPr>
+            <w:r>
+              <w:rPr>
+                <w:rFonts w:ascii="Times New Roman" w:eastAsia="Times New Roman" w:hAnsi="Times New Roman" w:cs="Times New Roman"/>
+                <w:sz w:val="24"/>
+                <w:szCs w:val="24"/>
+              </w:rPr>
+              <w:t xml:space="preserve">Ator clica na </w:t>
+            </w:r>
+            <w:r>
+              <w:rPr>
+                <w:rFonts w:ascii="Times New Roman" w:eastAsia="Times New Roman" w:hAnsi="Times New Roman" w:cs="Times New Roman"/>
+                <w:sz w:val="24"/>
+                <w:szCs w:val="24"/>
+              </w:rPr>
+              <w:t>canetinha</w:t>
+            </w:r>
+            <w:r>
+              <w:rPr>
+                <w:rFonts w:ascii="Times New Roman" w:eastAsia="Times New Roman" w:hAnsi="Times New Roman" w:cs="Times New Roman"/>
+                <w:sz w:val="24"/>
+                <w:szCs w:val="24"/>
+              </w:rPr>
+              <w:t xml:space="preserve"> para </w:t>
+            </w:r>
+            <w:r>
+              <w:rPr>
+                <w:rFonts w:ascii="Times New Roman" w:eastAsia="Times New Roman" w:hAnsi="Times New Roman" w:cs="Times New Roman"/>
+                <w:sz w:val="24"/>
+                <w:szCs w:val="24"/>
+              </w:rPr>
+              <w:t>começar a</w:t>
+            </w:r>
+            <w:r>
+              <w:rPr>
+                <w:rFonts w:ascii="Times New Roman" w:eastAsia="Times New Roman" w:hAnsi="Times New Roman" w:cs="Times New Roman"/>
+                <w:sz w:val="24"/>
+                <w:szCs w:val="24"/>
+              </w:rPr>
+              <w:t xml:space="preserve"> o tipo de ocorrência </w:t>
+            </w:r>
+            <w:r>
+              <w:rPr>
+                <w:rFonts w:ascii="Times New Roman" w:eastAsia="Times New Roman" w:hAnsi="Times New Roman" w:cs="Times New Roman"/>
+                <w:color w:val="FF0000"/>
+                <w:sz w:val="24"/>
+                <w:szCs w:val="24"/>
+              </w:rPr>
+              <w:t>Tela 026</w:t>
+            </w:r>
+            <w:r>
+              <w:rPr>
+                <w:rFonts w:ascii="Times New Roman" w:eastAsia="Times New Roman" w:hAnsi="Times New Roman" w:cs="Times New Roman"/>
+                <w:sz w:val="24"/>
+                <w:szCs w:val="24"/>
+              </w:rPr>
+              <w:t>.</w:t>
+            </w:r>
+          </w:p>
+          <w:p>
+            <w:pPr>
+              <w:pStyle w:val="PargrafodaLista"/>
+              <w:widowControl w:val="0"/>
+              <w:numPr>
+                <w:ilvl w:val="0"/>
+                <w:numId w:val="5"/>
+              </w:numPr>
+              <w:spacing w:line="240" w:lineRule="auto"/>
+              <w:rPr>
+                <w:rFonts w:ascii="Times New Roman" w:eastAsia="Times New Roman" w:hAnsi="Times New Roman" w:cs="Times New Roman"/>
+                <w:sz w:val="24"/>
+                <w:szCs w:val="24"/>
+              </w:rPr>
+            </w:pPr>
+            <w:r>
+              <w:rPr>
+                <w:rFonts w:ascii="Times New Roman" w:eastAsia="Times New Roman" w:hAnsi="Times New Roman" w:cs="Times New Roman"/>
+                <w:sz w:val="24"/>
+                <w:szCs w:val="24"/>
+              </w:rPr>
+              <w:t xml:space="preserve">Sistema exibe </w:t>
+            </w:r>
+            <w:r>
+              <w:rPr>
+                <w:rFonts w:ascii="Times New Roman" w:eastAsia="Times New Roman" w:hAnsi="Times New Roman" w:cs="Times New Roman"/>
+                <w:sz w:val="24"/>
+                <w:szCs w:val="24"/>
+              </w:rPr>
+              <w:t xml:space="preserve">tela com formulário </w:t>
+            </w:r>
+            <w:r>
+              <w:rPr>
+                <w:rFonts w:ascii="Times New Roman" w:eastAsia="Times New Roman" w:hAnsi="Times New Roman" w:cs="Times New Roman"/>
+                <w:sz w:val="24"/>
+                <w:szCs w:val="24"/>
+              </w:rPr>
+              <w:t xml:space="preserve">para </w:t>
+            </w:r>
+            <w:r>
+              <w:rPr>
+                <w:rFonts w:ascii="Times New Roman" w:eastAsia="Times New Roman" w:hAnsi="Times New Roman" w:cs="Times New Roman"/>
+                <w:sz w:val="24"/>
+                <w:szCs w:val="24"/>
+              </w:rPr>
+              <w:t>edição do dados do tipo</w:t>
+            </w:r>
+            <w:r>
+              <w:rPr>
+                <w:rFonts w:ascii="Times New Roman" w:eastAsia="Times New Roman" w:hAnsi="Times New Roman" w:cs="Times New Roman"/>
+                <w:sz w:val="24"/>
+                <w:szCs w:val="24"/>
+              </w:rPr>
+              <w:t xml:space="preserve"> de ocorrência </w:t>
+            </w:r>
+            <w:r>
+              <w:rPr>
+                <w:rFonts w:ascii="Times New Roman" w:eastAsia="Times New Roman" w:hAnsi="Times New Roman" w:cs="Times New Roman"/>
+                <w:color w:val="FF0000"/>
+                <w:sz w:val="24"/>
+                <w:szCs w:val="24"/>
+              </w:rPr>
+              <w:t>Tela 02</w:t>
+            </w:r>
+            <w:r>
+              <w:rPr>
+                <w:rFonts w:ascii="Times New Roman" w:eastAsia="Times New Roman" w:hAnsi="Times New Roman" w:cs="Times New Roman"/>
+                <w:color w:val="FF0000"/>
+                <w:sz w:val="24"/>
+                <w:szCs w:val="24"/>
+              </w:rPr>
+              <w:t>9</w:t>
+            </w:r>
+            <w:r>
+              <w:rPr>
+                <w:rFonts w:ascii="Times New Roman" w:eastAsia="Times New Roman" w:hAnsi="Times New Roman" w:cs="Times New Roman"/>
+                <w:sz w:val="24"/>
+                <w:szCs w:val="24"/>
+              </w:rPr>
+              <w:t>.</w:t>
+            </w:r>
+          </w:p>
+          <w:p>
+            <w:pPr>
+              <w:pStyle w:val="PargrafodaLista"/>
+              <w:widowControl w:val="0"/>
+              <w:numPr>
+                <w:ilvl w:val="0"/>
+                <w:numId w:val="5"/>
+              </w:numPr>
+              <w:spacing w:line="240" w:lineRule="auto"/>
+              <w:rPr>
+                <w:rFonts w:ascii="Times New Roman" w:eastAsia="Times New Roman" w:hAnsi="Times New Roman" w:cs="Times New Roman"/>
+                <w:sz w:val="24"/>
+                <w:szCs w:val="24"/>
+              </w:rPr>
+            </w:pPr>
+            <w:r>
+              <w:rPr>
+                <w:rFonts w:ascii="Times New Roman" w:eastAsia="Times New Roman" w:hAnsi="Times New Roman" w:cs="Times New Roman"/>
+                <w:sz w:val="24"/>
+                <w:szCs w:val="24"/>
+              </w:rPr>
+              <w:t xml:space="preserve">Ator </w:t>
+            </w:r>
+            <w:r>
+              <w:rPr>
+                <w:rFonts w:ascii="Times New Roman" w:eastAsia="Times New Roman" w:hAnsi="Times New Roman" w:cs="Times New Roman"/>
+                <w:sz w:val="24"/>
+                <w:szCs w:val="24"/>
+              </w:rPr>
+              <w:t>insere os dados e submete</w:t>
+            </w:r>
+            <w:r>
+              <w:rPr>
+                <w:rFonts w:ascii="Times New Roman" w:eastAsia="Times New Roman" w:hAnsi="Times New Roman" w:cs="Times New Roman"/>
+                <w:sz w:val="24"/>
+                <w:szCs w:val="24"/>
+              </w:rPr>
+              <w:t xml:space="preserve"> a </w:t>
+            </w:r>
+            <w:r>
+              <w:rPr>
+                <w:rFonts w:ascii="Times New Roman" w:eastAsia="Times New Roman" w:hAnsi="Times New Roman" w:cs="Times New Roman"/>
+                <w:sz w:val="24"/>
+                <w:szCs w:val="24"/>
+              </w:rPr>
+              <w:t>edição dos dados</w:t>
+            </w:r>
+            <w:r>
+              <w:rPr>
+                <w:rFonts w:ascii="Times New Roman" w:eastAsia="Times New Roman" w:hAnsi="Times New Roman" w:cs="Times New Roman"/>
+                <w:sz w:val="24"/>
+                <w:szCs w:val="24"/>
+              </w:rPr>
+              <w:t xml:space="preserve"> do tipo de ocorrência clicando no botão “</w:t>
+            </w:r>
+            <w:r>
+              <w:rPr>
+                <w:rFonts w:ascii="Times New Roman" w:eastAsia="Times New Roman" w:hAnsi="Times New Roman" w:cs="Times New Roman"/>
+                <w:sz w:val="24"/>
+                <w:szCs w:val="24"/>
+              </w:rPr>
+              <w:t>Salvar</w:t>
+            </w:r>
+            <w:r>
+              <w:rPr>
+                <w:rFonts w:ascii="Times New Roman" w:eastAsia="Times New Roman" w:hAnsi="Times New Roman" w:cs="Times New Roman"/>
+                <w:sz w:val="24"/>
+                <w:szCs w:val="24"/>
+              </w:rPr>
+              <w:t xml:space="preserve">” </w:t>
+            </w:r>
+            <w:r>
+              <w:rPr>
+                <w:rFonts w:ascii="Times New Roman" w:eastAsia="Times New Roman" w:hAnsi="Times New Roman" w:cs="Times New Roman"/>
+                <w:color w:val="FF0000"/>
+                <w:sz w:val="24"/>
+                <w:szCs w:val="24"/>
+              </w:rPr>
+              <w:t>Tela 02</w:t>
+            </w:r>
+            <w:r>
+              <w:rPr>
+                <w:rFonts w:ascii="Times New Roman" w:eastAsia="Times New Roman" w:hAnsi="Times New Roman" w:cs="Times New Roman"/>
+                <w:color w:val="FF0000"/>
+                <w:sz w:val="24"/>
+                <w:szCs w:val="24"/>
+              </w:rPr>
+              <w:t>9</w:t>
+            </w:r>
+            <w:r>
+              <w:rPr>
+                <w:rFonts w:ascii="Times New Roman" w:eastAsia="Times New Roman" w:hAnsi="Times New Roman" w:cs="Times New Roman"/>
+                <w:sz w:val="24"/>
+                <w:szCs w:val="24"/>
+              </w:rPr>
+              <w:t>.</w:t>
+            </w:r>
+          </w:p>
+        </w:tc>
+      </w:tr>
+      <w:tr>
+        <w:trPr>
+          <w:trHeight w:val="298"/>
+        </w:trPr>
+        <w:tc>
+          <w:tcPr>
+            <w:tcW w:w="9067" w:type="dxa"/>
+            <w:gridSpan w:val="2"/>
+          </w:tcPr>
+          <w:p>
+            <w:pPr>
+              <w:widowControl w:val="0"/>
+              <w:spacing w:line="240" w:lineRule="auto"/>
+              <w:jc w:val="center"/>
+              <w:rPr>
+                <w:rFonts w:ascii="Times New Roman" w:eastAsia="Times New Roman" w:hAnsi="Times New Roman" w:cs="Times New Roman"/>
+                <w:sz w:val="24"/>
+                <w:szCs w:val="24"/>
+              </w:rPr>
+            </w:pPr>
+            <w:r>
+              <w:rPr>
+                <w:rFonts w:ascii="Times New Roman" w:eastAsia="Times New Roman" w:hAnsi="Times New Roman" w:cs="Times New Roman"/>
+                <w:b/>
+                <w:sz w:val="24"/>
+                <w:szCs w:val="24"/>
+              </w:rPr>
+              <w:t>Fluxo Alternativo</w:t>
+            </w:r>
+          </w:p>
+        </w:tc>
+      </w:tr>
+      <w:tr>
+        <w:trPr>
+          <w:trHeight w:val="473"/>
+        </w:trPr>
+        <w:tc>
+          <w:tcPr>
+            <w:tcW w:w="9067" w:type="dxa"/>
+            <w:gridSpan w:val="2"/>
+          </w:tcPr>
+          <w:p>
+            <w:pPr>
+              <w:widowControl w:val="0"/>
+              <w:spacing w:line="240" w:lineRule="auto"/>
+              <w:contextualSpacing/>
+              <w:rPr>
+                <w:rFonts w:ascii="Times New Roman" w:eastAsia="Times New Roman" w:hAnsi="Times New Roman" w:cs="Times New Roman"/>
+                <w:sz w:val="24"/>
+                <w:szCs w:val="24"/>
+              </w:rPr>
+            </w:pPr>
+            <w:r>
+              <w:rPr>
+                <w:rFonts w:ascii="Times New Roman" w:eastAsia="Times New Roman" w:hAnsi="Times New Roman" w:cs="Times New Roman"/>
+                <w:b/>
+                <w:sz w:val="24"/>
+                <w:szCs w:val="24"/>
+              </w:rPr>
+              <w:t xml:space="preserve">       </w:t>
+            </w:r>
+            <w:r>
+              <w:rPr>
+                <w:rFonts w:ascii="Times New Roman" w:eastAsia="Times New Roman" w:hAnsi="Times New Roman" w:cs="Times New Roman"/>
+                <w:b/>
+                <w:sz w:val="24"/>
+                <w:szCs w:val="24"/>
+              </w:rPr>
+              <w:t xml:space="preserve">Linha 3. </w:t>
+            </w:r>
+            <w:r>
+              <w:rPr>
+                <w:rFonts w:ascii="Times New Roman" w:eastAsia="Times New Roman" w:hAnsi="Times New Roman" w:cs="Times New Roman"/>
+                <w:sz w:val="24"/>
+                <w:szCs w:val="24"/>
+              </w:rPr>
+              <w:t xml:space="preserve">Ator não confirma </w:t>
+            </w:r>
+            <w:r>
+              <w:rPr>
+                <w:rFonts w:ascii="Times New Roman" w:eastAsia="Times New Roman" w:hAnsi="Times New Roman" w:cs="Times New Roman"/>
+                <w:sz w:val="24"/>
+                <w:szCs w:val="24"/>
+              </w:rPr>
+              <w:t>edição do dados</w:t>
+            </w:r>
+            <w:r>
+              <w:rPr>
+                <w:rFonts w:ascii="Times New Roman" w:eastAsia="Times New Roman" w:hAnsi="Times New Roman" w:cs="Times New Roman"/>
+                <w:sz w:val="24"/>
+                <w:szCs w:val="24"/>
+              </w:rPr>
+              <w:t>, clica no botão “Voltar” e r</w:t>
+            </w:r>
+            <w:r>
+              <w:rPr>
+                <w:rFonts w:ascii="Times New Roman" w:eastAsia="Times New Roman" w:hAnsi="Times New Roman" w:cs="Times New Roman"/>
+                <w:sz w:val="24"/>
+                <w:szCs w:val="24"/>
+              </w:rPr>
+              <w:t xml:space="preserve">etorna a </w:t>
+            </w:r>
+            <w:r>
+              <w:rPr>
+                <w:rFonts w:ascii="Times New Roman" w:eastAsia="Times New Roman" w:hAnsi="Times New Roman" w:cs="Times New Roman"/>
+                <w:color w:val="FF0000"/>
+                <w:sz w:val="24"/>
+                <w:szCs w:val="24"/>
+              </w:rPr>
+              <w:t>Tela 0</w:t>
+            </w:r>
+            <w:r>
+              <w:rPr>
+                <w:rFonts w:ascii="Times New Roman" w:eastAsia="Times New Roman" w:hAnsi="Times New Roman" w:cs="Times New Roman"/>
+                <w:color w:val="FF0000"/>
+                <w:sz w:val="24"/>
+                <w:szCs w:val="24"/>
+              </w:rPr>
+              <w:t>26</w:t>
+            </w:r>
+            <w:r>
+              <w:rPr>
+                <w:rFonts w:ascii="Times New Roman" w:eastAsia="Times New Roman" w:hAnsi="Times New Roman" w:cs="Times New Roman"/>
+                <w:sz w:val="24"/>
+                <w:szCs w:val="24"/>
+              </w:rPr>
+              <w:t>.</w:t>
+            </w:r>
+          </w:p>
+        </w:tc>
+      </w:tr>
+      <w:tr>
+        <w:trPr>
+          <w:trHeight w:val="303"/>
+        </w:trPr>
+        <w:tc>
+          <w:tcPr>
+            <w:tcW w:w="9067" w:type="dxa"/>
+            <w:gridSpan w:val="2"/>
+          </w:tcPr>
+          <w:p>
+            <w:pPr>
+              <w:tabs>
+                <w:tab w:val="num" w:pos="360"/>
+              </w:tabs>
+              <w:spacing w:line="240" w:lineRule="auto"/>
+              <w:jc w:val="center"/>
+              <w:rPr>
+                <w:rFonts w:ascii="Times New Roman" w:eastAsia="Times New Roman" w:hAnsi="Times New Roman" w:cs="Times New Roman"/>
+                <w:b/>
+                <w:sz w:val="24"/>
+                <w:szCs w:val="24"/>
+              </w:rPr>
+            </w:pPr>
+            <w:r>
+              <w:rPr>
+                <w:rFonts w:ascii="Times New Roman" w:eastAsia="Times New Roman" w:hAnsi="Times New Roman" w:cs="Times New Roman"/>
+                <w:b/>
+                <w:sz w:val="24"/>
+                <w:szCs w:val="24"/>
+              </w:rPr>
+              <w:t>Fluxo Exceção</w:t>
+            </w:r>
+          </w:p>
+        </w:tc>
+      </w:tr>
+      <w:tr>
+        <w:trPr>
+          <w:trHeight w:val="700"/>
+        </w:trPr>
+        <w:tc>
+          <w:tcPr>
+            <w:tcW w:w="9067" w:type="dxa"/>
+            <w:gridSpan w:val="2"/>
+          </w:tcPr>
+          <w:p>
+            <w:pPr>
+              <w:widowControl w:val="0"/>
+              <w:spacing w:line="240" w:lineRule="auto"/>
+              <w:rPr>
+                <w:rFonts w:ascii="Times New Roman" w:eastAsia="Times New Roman" w:hAnsi="Times New Roman" w:cs="Times New Roman"/>
+                <w:sz w:val="24"/>
+                <w:szCs w:val="24"/>
+                <w:vertAlign w:val="superscript"/>
+              </w:rPr>
+            </w:pPr>
+            <w:r>
+              <w:rPr>
+                <w:rFonts w:ascii="Times New Roman" w:eastAsia="Times New Roman" w:hAnsi="Times New Roman" w:cs="Times New Roman"/>
+                <w:b/>
+                <w:sz w:val="24"/>
+                <w:szCs w:val="24"/>
+              </w:rPr>
+              <w:t xml:space="preserve">      </w:t>
+            </w:r>
+            <w:r>
+              <w:rPr>
+                <w:rFonts w:ascii="Times New Roman" w:eastAsia="Times New Roman" w:hAnsi="Times New Roman" w:cs="Times New Roman"/>
+                <w:b/>
+                <w:sz w:val="24"/>
+                <w:szCs w:val="24"/>
+              </w:rPr>
+              <w:t xml:space="preserve">Linha </w:t>
+            </w:r>
+            <w:r>
+              <w:rPr>
+                <w:rFonts w:ascii="Times New Roman" w:eastAsia="Times New Roman" w:hAnsi="Times New Roman" w:cs="Times New Roman"/>
+                <w:b/>
+                <w:sz w:val="24"/>
+                <w:szCs w:val="24"/>
+              </w:rPr>
+              <w:t>4</w:t>
+            </w:r>
+            <w:r>
+              <w:rPr>
+                <w:rFonts w:ascii="Times New Roman" w:eastAsia="Times New Roman" w:hAnsi="Times New Roman" w:cs="Times New Roman"/>
+                <w:sz w:val="24"/>
+                <w:szCs w:val="24"/>
+              </w:rPr>
+              <w:t xml:space="preserve">. </w:t>
+            </w:r>
+            <w:r>
+              <w:rPr>
+                <w:rFonts w:ascii="Times New Roman" w:eastAsia="Times New Roman" w:hAnsi="Times New Roman" w:cs="Times New Roman"/>
+                <w:sz w:val="24"/>
+                <w:szCs w:val="24"/>
+              </w:rPr>
+              <w:t>A edição dos dados do tipo de</w:t>
+            </w:r>
+            <w:r>
+              <w:rPr>
+                <w:rFonts w:ascii="Times New Roman" w:eastAsia="Times New Roman" w:hAnsi="Times New Roman" w:cs="Times New Roman"/>
+                <w:sz w:val="24"/>
+                <w:szCs w:val="24"/>
+              </w:rPr>
+              <w:t xml:space="preserve"> ocorrência</w:t>
+            </w:r>
+            <w:r>
+              <w:rPr>
+                <w:rFonts w:ascii="Times New Roman" w:eastAsia="Times New Roman" w:hAnsi="Times New Roman" w:cs="Times New Roman"/>
+                <w:sz w:val="24"/>
+                <w:szCs w:val="24"/>
+              </w:rPr>
+              <w:t xml:space="preserve"> não pôde ser </w:t>
+            </w:r>
+            <w:r>
+              <w:rPr>
+                <w:rFonts w:ascii="Times New Roman" w:eastAsia="Times New Roman" w:hAnsi="Times New Roman" w:cs="Times New Roman"/>
+                <w:sz w:val="24"/>
+                <w:szCs w:val="24"/>
+              </w:rPr>
+              <w:t>efetuada</w:t>
+            </w:r>
+            <w:r>
+              <w:rPr>
+                <w:rFonts w:ascii="Times New Roman" w:eastAsia="Times New Roman" w:hAnsi="Times New Roman" w:cs="Times New Roman"/>
+                <w:sz w:val="24"/>
+                <w:szCs w:val="24"/>
+              </w:rPr>
+              <w:t xml:space="preserve">. Sistema exibe mensagem “Ocorreu um erro ao </w:t>
+            </w:r>
+            <w:r>
+              <w:rPr>
+                <w:rFonts w:ascii="Times New Roman" w:eastAsia="Times New Roman" w:hAnsi="Times New Roman" w:cs="Times New Roman"/>
+                <w:sz w:val="24"/>
+                <w:szCs w:val="24"/>
+              </w:rPr>
+              <w:t>editar</w:t>
+            </w:r>
+            <w:r>
+              <w:rPr>
+                <w:rFonts w:ascii="Times New Roman" w:eastAsia="Times New Roman" w:hAnsi="Times New Roman" w:cs="Times New Roman"/>
+                <w:sz w:val="24"/>
+                <w:szCs w:val="24"/>
+              </w:rPr>
+              <w:t xml:space="preserve"> </w:t>
+            </w:r>
+            <w:r>
+              <w:rPr>
+                <w:rFonts w:ascii="Times New Roman" w:eastAsia="Times New Roman" w:hAnsi="Times New Roman" w:cs="Times New Roman"/>
+                <w:sz w:val="24"/>
+                <w:szCs w:val="24"/>
+              </w:rPr>
+              <w:t>o tipo de</w:t>
+            </w:r>
+            <w:r>
+              <w:rPr>
+                <w:rFonts w:ascii="Times New Roman" w:eastAsia="Times New Roman" w:hAnsi="Times New Roman" w:cs="Times New Roman"/>
+                <w:sz w:val="24"/>
+                <w:szCs w:val="24"/>
+              </w:rPr>
+              <w:t xml:space="preserve"> ocorrência</w:t>
+            </w:r>
+            <w:r>
+              <w:rPr>
+                <w:rFonts w:ascii="Times New Roman" w:eastAsia="Times New Roman" w:hAnsi="Times New Roman" w:cs="Times New Roman"/>
+                <w:sz w:val="24"/>
+                <w:szCs w:val="24"/>
+              </w:rPr>
+              <w:t>. Tente novamente.”.</w:t>
+            </w:r>
+          </w:p>
+          <w:p>
+            <w:pPr>
+              <w:tabs>
+                <w:tab w:val="num" w:pos="360"/>
+              </w:tabs>
+              <w:spacing w:line="240" w:lineRule="auto"/>
+              <w:rPr>
+                <w:rFonts w:ascii="Times New Roman" w:eastAsia="Times New Roman" w:hAnsi="Times New Roman" w:cs="Times New Roman"/>
+                <w:sz w:val="24"/>
+                <w:szCs w:val="24"/>
+              </w:rPr>
+            </w:pPr>
+          </w:p>
+        </w:tc>
+      </w:tr>
+    </w:tbl>
+    <w:p>
+      <w:pPr>
+        <w:keepNext/>
+        <w:spacing w:line="240" w:lineRule="auto"/>
+        <w:outlineLvl w:val="0"/>
+        <w:rPr>
+          <w:rFonts w:ascii="Times New Roman" w:eastAsia="Times New Roman" w:hAnsi="Times New Roman" w:cs="Times New Roman"/>
+          <w:b/>
+          <w:sz w:val="24"/>
+          <w:szCs w:val="24"/>
+        </w:rPr>
+      </w:pPr>
+    </w:p>
+    <w:p>
+      <w:pPr>
+        <w:keepNext/>
+        <w:spacing w:line="240" w:lineRule="auto"/>
+        <w:outlineLvl w:val="0"/>
+        <w:rPr>
+          <w:rFonts w:ascii="Times New Roman" w:eastAsia="Times New Roman" w:hAnsi="Times New Roman" w:cs="Times New Roman"/>
+          <w:b/>
+          <w:sz w:val="24"/>
+          <w:szCs w:val="24"/>
+        </w:rPr>
+      </w:pPr>
+    </w:p>
+    <w:p>
+      <w:pPr>
+        <w:keepNext/>
+        <w:spacing w:line="240" w:lineRule="auto"/>
+        <w:outlineLvl w:val="0"/>
+        <w:rPr>
+          <w:rFonts w:ascii="Times New Roman" w:eastAsia="Times New Roman" w:hAnsi="Times New Roman" w:cs="Times New Roman"/>
+          <w:b/>
+          <w:sz w:val="24"/>
+          <w:szCs w:val="24"/>
+        </w:rPr>
+      </w:pPr>
+    </w:p>
+    <w:p>
+      <w:pPr>
+        <w:keepNext/>
+        <w:spacing w:line="240" w:lineRule="auto"/>
+        <w:outlineLvl w:val="0"/>
+        <w:rPr>
+          <w:rFonts w:ascii="Times New Roman" w:eastAsia="Times New Roman" w:hAnsi="Times New Roman" w:cs="Times New Roman"/>
+          <w:b/>
+          <w:sz w:val="24"/>
+          <w:szCs w:val="24"/>
+        </w:rPr>
+      </w:pPr>
+      <w:r>
+        <w:rPr>
+          <w:rFonts w:ascii="Times New Roman" w:eastAsia="Times New Roman" w:hAnsi="Times New Roman" w:cs="Times New Roman"/>
+          <w:b/>
+          <w:sz w:val="24"/>
+          <w:szCs w:val="24"/>
+        </w:rPr>
+        <w:t xml:space="preserve">Seção: </w:t>
+      </w:r>
+      <w:r>
+        <w:rPr>
+          <w:rFonts w:ascii="Times New Roman" w:eastAsia="Times New Roman" w:hAnsi="Times New Roman" w:cs="Times New Roman"/>
+          <w:sz w:val="24"/>
+          <w:szCs w:val="24"/>
+        </w:rPr>
+        <w:t>Lista Os</w:t>
+      </w:r>
+      <w:r>
+        <w:rPr>
+          <w:rFonts w:ascii="Times New Roman" w:eastAsia="Times New Roman" w:hAnsi="Times New Roman" w:cs="Times New Roman"/>
+          <w:sz w:val="24"/>
+          <w:szCs w:val="24"/>
+        </w:rPr>
+        <w:t xml:space="preserve"> </w:t>
+      </w:r>
+      <w:r>
+        <w:rPr>
+          <w:rFonts w:ascii="Times New Roman" w:eastAsia="Times New Roman" w:hAnsi="Times New Roman" w:cs="Times New Roman"/>
+          <w:sz w:val="24"/>
+          <w:szCs w:val="24"/>
+        </w:rPr>
+        <w:t>Tipo de Ocorrências</w:t>
+      </w:r>
+      <w:r>
+        <w:rPr>
+          <w:rFonts w:ascii="Times New Roman" w:eastAsia="Times New Roman" w:hAnsi="Times New Roman" w:cs="Times New Roman"/>
+          <w:sz w:val="24"/>
+          <w:szCs w:val="24"/>
+        </w:rPr>
+        <w:t xml:space="preserve"> </w:t>
+      </w:r>
+    </w:p>
+    <w:tbl>
+      <w:tblPr>
+        <w:tblW w:w="9067" w:type="dxa"/>
+        <w:tblBorders>
+          <w:top w:val="single" w:sz="4" w:space="0" w:color="auto"/>
+          <w:left w:val="single" w:sz="4" w:space="0" w:color="auto"/>
+          <w:bottom w:val="single" w:sz="4" w:space="0" w:color="auto"/>
+          <w:right w:val="single" w:sz="4" w:space="0" w:color="auto"/>
+          <w:insideH w:val="single" w:sz="4" w:space="0" w:color="auto"/>
+          <w:insideV w:val="single" w:sz="4" w:space="0" w:color="auto"/>
+        </w:tblBorders>
+        <w:tblLayout w:type="fixed"/>
+        <w:tblCellMar>
+          <w:left w:w="70" w:type="dxa"/>
+          <w:right w:w="70" w:type="dxa"/>
+        </w:tblCellMar>
+        <w:tblLook w:val="0000" w:firstRow="0" w:lastRow="0" w:firstColumn="0" w:lastColumn="0" w:noHBand="0" w:noVBand="0"/>
+      </w:tblPr>
+      <w:tblGrid>
+        <w:gridCol w:w="2905"/>
+        <w:gridCol w:w="6162"/>
+      </w:tblGrid>
+      <w:tr>
+        <w:trPr>
+          <w:trHeight w:val="60"/>
+        </w:trPr>
+        <w:tc>
+          <w:tcPr>
+            <w:tcW w:w="2905" w:type="dxa"/>
+          </w:tcPr>
+          <w:p>
+            <w:pPr>
+              <w:spacing w:line="240" w:lineRule="auto"/>
+              <w:rPr>
+                <w:rFonts w:ascii="Times New Roman" w:eastAsia="Times New Roman" w:hAnsi="Times New Roman" w:cs="Times New Roman"/>
+                <w:b/>
+                <w:sz w:val="24"/>
+                <w:szCs w:val="24"/>
+              </w:rPr>
+            </w:pPr>
+            <w:r>
+              <w:rPr>
+                <w:rFonts w:ascii="Times New Roman" w:eastAsia="Times New Roman" w:hAnsi="Times New Roman" w:cs="Times New Roman"/>
+                <w:b/>
+                <w:sz w:val="24"/>
+                <w:szCs w:val="24"/>
+              </w:rPr>
+              <w:t>Sumário</w:t>
+            </w:r>
+          </w:p>
+        </w:tc>
+        <w:tc>
+          <w:tcPr>
+            <w:tcW w:w="6162" w:type="dxa"/>
+          </w:tcPr>
+          <w:p>
+            <w:pPr>
+              <w:spacing w:line="240" w:lineRule="auto"/>
+              <w:rPr>
+                <w:rFonts w:ascii="Times New Roman" w:eastAsia="Times New Roman" w:hAnsi="Times New Roman" w:cs="Times New Roman"/>
+                <w:sz w:val="24"/>
+                <w:szCs w:val="24"/>
+              </w:rPr>
+            </w:pPr>
+            <w:r>
+              <w:rPr>
+                <w:rFonts w:ascii="Times New Roman" w:eastAsia="Times New Roman" w:hAnsi="Times New Roman" w:cs="Times New Roman"/>
+                <w:sz w:val="24"/>
+                <w:szCs w:val="24"/>
+              </w:rPr>
+              <w:t>Lista os</w:t>
+            </w:r>
+            <w:r>
+              <w:rPr>
+                <w:rFonts w:ascii="Times New Roman" w:eastAsia="Times New Roman" w:hAnsi="Times New Roman" w:cs="Times New Roman"/>
+                <w:sz w:val="24"/>
+                <w:szCs w:val="24"/>
+              </w:rPr>
+              <w:t xml:space="preserve"> </w:t>
+            </w:r>
+            <w:r>
+              <w:rPr>
+                <w:rFonts w:ascii="Times New Roman" w:eastAsia="Times New Roman" w:hAnsi="Times New Roman" w:cs="Times New Roman"/>
+                <w:sz w:val="24"/>
+                <w:szCs w:val="24"/>
+              </w:rPr>
+              <w:t>tipo de ocorrência.</w:t>
+            </w:r>
+          </w:p>
+        </w:tc>
+      </w:tr>
+      <w:tr>
+        <w:trPr>
+          <w:cantSplit/>
+        </w:trPr>
+        <w:tc>
+          <w:tcPr>
+            <w:tcW w:w="9067" w:type="dxa"/>
+            <w:gridSpan w:val="2"/>
+          </w:tcPr>
+          <w:p>
+            <w:pPr>
+              <w:keepNext/>
+              <w:spacing w:line="240" w:lineRule="auto"/>
+              <w:jc w:val="center"/>
+              <w:outlineLvl w:val="1"/>
+              <w:rPr>
+                <w:rFonts w:ascii="Times New Roman" w:eastAsia="Times New Roman" w:hAnsi="Times New Roman" w:cs="Times New Roman"/>
+                <w:b/>
+                <w:sz w:val="24"/>
+                <w:szCs w:val="24"/>
+              </w:rPr>
+            </w:pPr>
+            <w:r>
+              <w:rPr>
+                <w:rFonts w:ascii="Times New Roman" w:eastAsia="Times New Roman" w:hAnsi="Times New Roman" w:cs="Times New Roman"/>
+                <w:b/>
+                <w:sz w:val="24"/>
+                <w:szCs w:val="24"/>
+              </w:rPr>
+              <w:t>Fluxo Principal</w:t>
+            </w:r>
+          </w:p>
+        </w:tc>
+      </w:tr>
+      <w:tr>
+        <w:trPr>
+          <w:trHeight w:val="1009"/>
+        </w:trPr>
+        <w:tc>
+          <w:tcPr>
+            <w:tcW w:w="9067" w:type="dxa"/>
+            <w:gridSpan w:val="2"/>
+          </w:tcPr>
+          <w:p>
+            <w:pPr>
+              <w:pStyle w:val="PargrafodaLista"/>
+              <w:widowControl w:val="0"/>
+              <w:numPr>
+                <w:ilvl w:val="0"/>
+                <w:numId w:val="3"/>
+              </w:numPr>
+              <w:spacing w:line="240" w:lineRule="auto"/>
+              <w:rPr>
+                <w:rFonts w:ascii="Times New Roman" w:eastAsia="Times New Roman" w:hAnsi="Times New Roman" w:cs="Times New Roman"/>
+                <w:sz w:val="24"/>
+                <w:szCs w:val="24"/>
+              </w:rPr>
+            </w:pPr>
+            <w:r>
+              <w:rPr>
+                <w:rFonts w:ascii="Times New Roman" w:eastAsia="Times New Roman" w:hAnsi="Times New Roman" w:cs="Times New Roman"/>
+                <w:sz w:val="24"/>
+                <w:szCs w:val="24"/>
+              </w:rPr>
+              <w:t xml:space="preserve">Ator seleciona “Tipo de Ocorrência” no lado esquerdo da </w:t>
+            </w:r>
+            <w:r>
+              <w:rPr>
+                <w:rFonts w:ascii="Times New Roman" w:eastAsia="Times New Roman" w:hAnsi="Times New Roman" w:cs="Times New Roman"/>
+                <w:color w:val="FF0000"/>
+                <w:sz w:val="24"/>
+                <w:szCs w:val="24"/>
+              </w:rPr>
+              <w:t>Tela 026</w:t>
+            </w:r>
+            <w:r>
+              <w:rPr>
+                <w:rFonts w:ascii="Times New Roman" w:eastAsia="Times New Roman" w:hAnsi="Times New Roman" w:cs="Times New Roman"/>
+                <w:sz w:val="24"/>
+                <w:szCs w:val="24"/>
+              </w:rPr>
+              <w:t>.</w:t>
+            </w:r>
+          </w:p>
+          <w:p>
+            <w:pPr>
+              <w:pStyle w:val="PargrafodaLista"/>
+              <w:widowControl w:val="0"/>
+              <w:numPr>
+                <w:ilvl w:val="0"/>
+                <w:numId w:val="3"/>
+              </w:numPr>
+              <w:spacing w:line="240" w:lineRule="auto"/>
+              <w:rPr>
+                <w:rFonts w:ascii="Times New Roman" w:eastAsia="Times New Roman" w:hAnsi="Times New Roman" w:cs="Times New Roman"/>
+                <w:sz w:val="24"/>
+                <w:szCs w:val="24"/>
+              </w:rPr>
+            </w:pPr>
+            <w:r>
+              <w:rPr>
+                <w:rFonts w:ascii="Times New Roman" w:eastAsia="Times New Roman" w:hAnsi="Times New Roman" w:cs="Times New Roman"/>
+                <w:sz w:val="24"/>
+                <w:szCs w:val="24"/>
+              </w:rPr>
+              <w:t xml:space="preserve">Sistema </w:t>
+            </w:r>
+            <w:r>
+              <w:rPr>
+                <w:rFonts w:ascii="Times New Roman" w:eastAsia="Times New Roman" w:hAnsi="Times New Roman" w:cs="Times New Roman"/>
+                <w:sz w:val="24"/>
+                <w:szCs w:val="24"/>
+              </w:rPr>
+              <w:t xml:space="preserve">exibe lista dos </w:t>
+            </w:r>
+            <w:r>
+              <w:rPr>
+                <w:rFonts w:ascii="Times New Roman" w:eastAsia="Times New Roman" w:hAnsi="Times New Roman" w:cs="Times New Roman"/>
+                <w:sz w:val="24"/>
+                <w:szCs w:val="24"/>
+              </w:rPr>
+              <w:t>tipo</w:t>
+            </w:r>
+            <w:r>
+              <w:rPr>
+                <w:rFonts w:ascii="Times New Roman" w:eastAsia="Times New Roman" w:hAnsi="Times New Roman" w:cs="Times New Roman"/>
+                <w:sz w:val="24"/>
+                <w:szCs w:val="24"/>
+              </w:rPr>
+              <w:t>s</w:t>
+            </w:r>
+            <w:r>
+              <w:rPr>
+                <w:rFonts w:ascii="Times New Roman" w:eastAsia="Times New Roman" w:hAnsi="Times New Roman" w:cs="Times New Roman"/>
+                <w:sz w:val="24"/>
+                <w:szCs w:val="24"/>
+              </w:rPr>
+              <w:t xml:space="preserve"> de ocorrência</w:t>
+            </w:r>
+            <w:r>
+              <w:rPr>
+                <w:rFonts w:ascii="Times New Roman" w:eastAsia="Times New Roman" w:hAnsi="Times New Roman" w:cs="Times New Roman"/>
+                <w:sz w:val="24"/>
+                <w:szCs w:val="24"/>
+              </w:rPr>
+              <w:t>s cadastradas no sistema</w:t>
+            </w:r>
+            <w:r>
+              <w:rPr>
+                <w:rFonts w:ascii="Times New Roman" w:eastAsia="Times New Roman" w:hAnsi="Times New Roman" w:cs="Times New Roman"/>
+                <w:sz w:val="24"/>
+                <w:szCs w:val="24"/>
+              </w:rPr>
+              <w:t xml:space="preserve"> </w:t>
+            </w:r>
+            <w:r>
+              <w:rPr>
+                <w:rFonts w:ascii="Times New Roman" w:eastAsia="Times New Roman" w:hAnsi="Times New Roman" w:cs="Times New Roman"/>
+                <w:color w:val="FF0000"/>
+                <w:sz w:val="24"/>
+                <w:szCs w:val="24"/>
+              </w:rPr>
+              <w:t>Tela 02</w:t>
+            </w:r>
+            <w:r>
+              <w:rPr>
+                <w:rFonts w:ascii="Times New Roman" w:eastAsia="Times New Roman" w:hAnsi="Times New Roman" w:cs="Times New Roman"/>
+                <w:color w:val="FF0000"/>
+                <w:sz w:val="24"/>
+                <w:szCs w:val="24"/>
+              </w:rPr>
+              <w:t>6</w:t>
+            </w:r>
+            <w:r>
+              <w:rPr>
+                <w:rFonts w:ascii="Times New Roman" w:eastAsia="Times New Roman" w:hAnsi="Times New Roman" w:cs="Times New Roman"/>
+                <w:color w:val="FF0000"/>
+                <w:sz w:val="24"/>
+                <w:szCs w:val="24"/>
+              </w:rPr>
+              <w:t>.</w:t>
+            </w:r>
+          </w:p>
+          <w:p>
+            <w:pPr>
+              <w:widowControl w:val="0"/>
+              <w:spacing w:line="240" w:lineRule="auto"/>
+              <w:rPr>
+                <w:rFonts w:ascii="Times New Roman" w:eastAsia="Times New Roman" w:hAnsi="Times New Roman" w:cs="Times New Roman"/>
+                <w:sz w:val="24"/>
+                <w:szCs w:val="24"/>
+              </w:rPr>
+            </w:pPr>
+          </w:p>
+        </w:tc>
+      </w:tr>
+      <w:tr>
+        <w:trPr>
+          <w:trHeight w:val="303"/>
+        </w:trPr>
+        <w:tc>
+          <w:tcPr>
+            <w:tcW w:w="9067" w:type="dxa"/>
+            <w:gridSpan w:val="2"/>
+          </w:tcPr>
+          <w:p>
+            <w:pPr>
+              <w:tabs>
+                <w:tab w:val="num" w:pos="360"/>
+              </w:tabs>
+              <w:spacing w:line="240" w:lineRule="auto"/>
+              <w:jc w:val="center"/>
+              <w:rPr>
+                <w:rFonts w:ascii="Times New Roman" w:eastAsia="Times New Roman" w:hAnsi="Times New Roman" w:cs="Times New Roman"/>
+                <w:b/>
+                <w:sz w:val="24"/>
+                <w:szCs w:val="24"/>
+              </w:rPr>
+            </w:pPr>
+            <w:r>
+              <w:rPr>
+                <w:rFonts w:ascii="Times New Roman" w:eastAsia="Times New Roman" w:hAnsi="Times New Roman" w:cs="Times New Roman"/>
+                <w:b/>
+                <w:sz w:val="24"/>
+                <w:szCs w:val="24"/>
+              </w:rPr>
+              <w:t>Fluxo Exceção</w:t>
+            </w:r>
+          </w:p>
+        </w:tc>
+      </w:tr>
+      <w:tr>
+        <w:trPr>
+          <w:trHeight w:val="700"/>
+        </w:trPr>
+        <w:tc>
+          <w:tcPr>
+            <w:tcW w:w="9067" w:type="dxa"/>
+            <w:gridSpan w:val="2"/>
+          </w:tcPr>
+          <w:p>
+            <w:pPr>
+              <w:widowControl w:val="0"/>
+              <w:spacing w:line="240" w:lineRule="auto"/>
+              <w:rPr>
+                <w:rFonts w:ascii="Times New Roman" w:eastAsia="Times New Roman" w:hAnsi="Times New Roman" w:cs="Times New Roman"/>
+                <w:sz w:val="24"/>
+                <w:szCs w:val="24"/>
+              </w:rPr>
+            </w:pPr>
+            <w:r>
+              <w:rPr>
+                <w:rFonts w:ascii="Times New Roman" w:eastAsia="Times New Roman" w:hAnsi="Times New Roman" w:cs="Times New Roman"/>
+                <w:b/>
+                <w:sz w:val="24"/>
+                <w:szCs w:val="24"/>
+              </w:rPr>
+              <w:t xml:space="preserve">Linha </w:t>
+            </w:r>
+            <w:r>
+              <w:rPr>
+                <w:rFonts w:ascii="Times New Roman" w:eastAsia="Times New Roman" w:hAnsi="Times New Roman" w:cs="Times New Roman"/>
+                <w:b/>
+                <w:sz w:val="24"/>
+                <w:szCs w:val="24"/>
+              </w:rPr>
+              <w:t>2</w:t>
+            </w:r>
+            <w:r>
+              <w:rPr>
+                <w:rFonts w:ascii="Times New Roman" w:eastAsia="Times New Roman" w:hAnsi="Times New Roman" w:cs="Times New Roman"/>
+                <w:b/>
+                <w:sz w:val="24"/>
+                <w:szCs w:val="24"/>
+              </w:rPr>
+              <w:t xml:space="preserve">. </w:t>
+            </w:r>
+            <w:r>
+              <w:rPr>
+                <w:rFonts w:ascii="Times New Roman" w:eastAsia="Times New Roman" w:hAnsi="Times New Roman" w:cs="Times New Roman"/>
+                <w:sz w:val="24"/>
+                <w:szCs w:val="24"/>
+              </w:rPr>
+              <w:t>Não tem tipos de Ocorrências cadastradas, para serem listadas.</w:t>
+            </w:r>
+          </w:p>
+          <w:p>
+            <w:pPr>
+              <w:widowControl w:val="0"/>
+              <w:spacing w:line="240" w:lineRule="auto"/>
+              <w:rPr>
+                <w:rFonts w:ascii="Times New Roman" w:eastAsia="Times New Roman" w:hAnsi="Times New Roman" w:cs="Times New Roman"/>
+                <w:sz w:val="24"/>
+                <w:szCs w:val="24"/>
+              </w:rPr>
+            </w:pPr>
+          </w:p>
+        </w:tc>
+      </w:tr>
+    </w:tbl>
+    <w:p>
+      <w:pPr>
+        <w:spacing w:line="240" w:lineRule="auto"/>
+        <w:jc w:val="center"/>
+        <w:rPr>
+          <w:rFonts w:ascii="Times New Roman" w:eastAsia="Times New Roman" w:hAnsi="Times New Roman" w:cs="Times New Roman"/>
+          <w:sz w:val="24"/>
+          <w:szCs w:val="24"/>
+        </w:rPr>
+      </w:pPr>
+    </w:p>
     <w:p/>
     <w:sectPr>
       <w:pgSz w:w="11909" w:h="16834"/>
@@ -1119,8 +3810,266 @@
 </file>
 
 <file path=word/numbering.xml><?xml version="1.0" encoding="utf-8"?>
-<w:numbering xmlns:wpc="http://schemas.microsoft.com/office/word/2010/wordprocessingCanvas" xmlns:cx="http://schemas.microsoft.com/office/drawing/2014/chartex" xmlns:cx1="http://schemas.microsoft.com/office/drawing/2015/9/8/chartex" xmlns:mc="http://schemas.openxmlformats.org/markup-compatibility/2006" xmlns:o="urn:schemas-microsoft-com:office:office" xmlns:r="http://schemas.openxmlformats.org/officeDocument/2006/relationships" xmlns:m="http://schemas.openxmlformats.org/officeDocument/2006/math" xmlns:v="urn:schemas-microsoft-com:vml" xmlns:wp14="http://schemas.microsoft.com/office/word/2010/wordprocessingDrawing" xmlns:wp="http://schemas.openxmlformats.org/drawingml/2006/wordprocessingDrawing" xmlns:w10="urn:schemas-microsoft-com:office:word" xmlns:w="http://schemas.openxmlformats.org/wordprocessingml/2006/main" xmlns:w14="http://schemas.microsoft.com/office/word/2010/wordml" xmlns:w15="http://schemas.microsoft.com/office/word/2012/wordml" xmlns:w16se="http://schemas.microsoft.com/office/word/2015/wordml/symex" xmlns:wpg="http://schemas.microsoft.com/office/word/2010/wordprocessingGroup" xmlns:wpi="http://schemas.microsoft.com/office/word/2010/wordprocessingInk" xmlns:wne="http://schemas.microsoft.com/office/word/2006/wordml" xmlns:wps="http://schemas.microsoft.com/office/word/2010/wordprocessingShape" mc:Ignorable="w14 w15 w16se wp14">
+<w:numbering xmlns:wpc="http://schemas.microsoft.com/office/word/2010/wordprocessingCanvas" xmlns:cx="http://schemas.microsoft.com/office/drawing/2014/chartex" xmlns:cx1="http://schemas.microsoft.com/office/drawing/2015/9/8/chartex" xmlns:cx2="http://schemas.microsoft.com/office/drawing/2015/10/21/chartex" xmlns:cx3="http://schemas.microsoft.com/office/drawing/2016/5/9/chartex" xmlns:cx4="http://schemas.microsoft.com/office/drawing/2016/5/10/chartex" xmlns:cx5="http://schemas.microsoft.com/office/drawing/2016/5/11/chartex" xmlns:cx6="http://schemas.microsoft.com/office/drawing/2016/5/12/chartex" xmlns:cx7="http://schemas.microsoft.com/office/drawing/2016/5/13/chartex" xmlns:cx8="http://schemas.microsoft.com/office/drawing/2016/5/14/chartex" xmlns:mc="http://schemas.openxmlformats.org/markup-compatibility/2006" xmlns:aink="http://schemas.microsoft.com/office/drawing/2016/ink" xmlns:am3d="http://schemas.microsoft.com/office/drawing/2017/model3d" xmlns:o="urn:schemas-microsoft-com:office:office" xmlns:r="http://schemas.openxmlformats.org/officeDocument/2006/relationships" xmlns:m="http://schemas.openxmlformats.org/officeDocument/2006/math" xmlns:v="urn:schemas-microsoft-com:vml" xmlns:wp14="http://schemas.microsoft.com/office/word/2010/wordprocessingDrawing" xmlns:wp="http://schemas.openxmlformats.org/drawingml/2006/wordprocessingDrawing" xmlns:w10="urn:schemas-microsoft-com:office:word" xmlns:w="http://schemas.openxmlformats.org/wordprocessingml/2006/main" xmlns:w14="http://schemas.microsoft.com/office/word/2010/wordml" xmlns:w15="http://schemas.microsoft.com/office/word/2012/wordml" xmlns:w16cex="http://schemas.microsoft.com/office/word/2018/wordml/cex" xmlns:w16cid="http://schemas.microsoft.com/office/word/2016/wordml/cid" xmlns:w16="http://schemas.microsoft.com/office/word/2018/wordml" xmlns:w16se="http://schemas.microsoft.com/office/word/2015/wordml/symex" xmlns:wpg="http://schemas.microsoft.com/office/word/2010/wordprocessingGroup" xmlns:wpi="http://schemas.microsoft.com/office/word/2010/wordprocessingInk" xmlns:wne="http://schemas.microsoft.com/office/word/2006/wordml" xmlns:wps="http://schemas.microsoft.com/office/word/2010/wordprocessingShape" mc:Ignorable="w14 w15 w16se w16cid w16 w16cex wp14">
   <w:abstractNum w:abstractNumId="0" w15:restartNumberingAfterBreak="0">
+    <w:nsid w:val="05D44B88"/>
+    <w:multiLevelType w:val="hybridMultilevel"/>
+    <w:tmpl w:val="83606B52"/>
+    <w:lvl w:ilvl="0" w:tplc="0416000F">
+      <w:start w:val="1"/>
+      <w:numFmt w:val="decimal"/>
+      <w:lvlText w:val="%1."/>
+      <w:lvlJc w:val="left"/>
+      <w:pPr>
+        <w:ind w:left="720" w:hanging="360"/>
+      </w:pPr>
+    </w:lvl>
+    <w:lvl w:ilvl="1" w:tplc="04160019" w:tentative="1">
+      <w:start w:val="1"/>
+      <w:numFmt w:val="lowerLetter"/>
+      <w:lvlText w:val="%2."/>
+      <w:lvlJc w:val="left"/>
+      <w:pPr>
+        <w:ind w:left="1440" w:hanging="360"/>
+      </w:pPr>
+    </w:lvl>
+    <w:lvl w:ilvl="2" w:tplc="0416001B" w:tentative="1">
+      <w:start w:val="1"/>
+      <w:numFmt w:val="lowerRoman"/>
+      <w:lvlText w:val="%3."/>
+      <w:lvlJc w:val="right"/>
+      <w:pPr>
+        <w:ind w:left="2160" w:hanging="180"/>
+      </w:pPr>
+    </w:lvl>
+    <w:lvl w:ilvl="3" w:tplc="0416000F" w:tentative="1">
+      <w:start w:val="1"/>
+      <w:numFmt w:val="decimal"/>
+      <w:lvlText w:val="%4."/>
+      <w:lvlJc w:val="left"/>
+      <w:pPr>
+        <w:ind w:left="2880" w:hanging="360"/>
+      </w:pPr>
+    </w:lvl>
+    <w:lvl w:ilvl="4" w:tplc="04160019" w:tentative="1">
+      <w:start w:val="1"/>
+      <w:numFmt w:val="lowerLetter"/>
+      <w:lvlText w:val="%5."/>
+      <w:lvlJc w:val="left"/>
+      <w:pPr>
+        <w:ind w:left="3600" w:hanging="360"/>
+      </w:pPr>
+    </w:lvl>
+    <w:lvl w:ilvl="5" w:tplc="0416001B" w:tentative="1">
+      <w:start w:val="1"/>
+      <w:numFmt w:val="lowerRoman"/>
+      <w:lvlText w:val="%6."/>
+      <w:lvlJc w:val="right"/>
+      <w:pPr>
+        <w:ind w:left="4320" w:hanging="180"/>
+      </w:pPr>
+    </w:lvl>
+    <w:lvl w:ilvl="6" w:tplc="0416000F" w:tentative="1">
+      <w:start w:val="1"/>
+      <w:numFmt w:val="decimal"/>
+      <w:lvlText w:val="%7."/>
+      <w:lvlJc w:val="left"/>
+      <w:pPr>
+        <w:ind w:left="5040" w:hanging="360"/>
+      </w:pPr>
+    </w:lvl>
+    <w:lvl w:ilvl="7" w:tplc="04160019" w:tentative="1">
+      <w:start w:val="1"/>
+      <w:numFmt w:val="lowerLetter"/>
+      <w:lvlText w:val="%8."/>
+      <w:lvlJc w:val="left"/>
+      <w:pPr>
+        <w:ind w:left="5760" w:hanging="360"/>
+      </w:pPr>
+    </w:lvl>
+    <w:lvl w:ilvl="8" w:tplc="0416001B" w:tentative="1">
+      <w:start w:val="1"/>
+      <w:numFmt w:val="lowerRoman"/>
+      <w:lvlText w:val="%9."/>
+      <w:lvlJc w:val="right"/>
+      <w:pPr>
+        <w:ind w:left="6480" w:hanging="180"/>
+      </w:pPr>
+    </w:lvl>
+  </w:abstractNum>
+  <w:abstractNum w:abstractNumId="1" w15:restartNumberingAfterBreak="0">
+    <w:nsid w:val="1B9C75D8"/>
+    <w:multiLevelType w:val="hybridMultilevel"/>
+    <w:tmpl w:val="83606B52"/>
+    <w:lvl w:ilvl="0" w:tplc="0416000F">
+      <w:start w:val="1"/>
+      <w:numFmt w:val="decimal"/>
+      <w:lvlText w:val="%1."/>
+      <w:lvlJc w:val="left"/>
+      <w:pPr>
+        <w:ind w:left="720" w:hanging="360"/>
+      </w:pPr>
+    </w:lvl>
+    <w:lvl w:ilvl="1" w:tplc="04160019" w:tentative="1">
+      <w:start w:val="1"/>
+      <w:numFmt w:val="lowerLetter"/>
+      <w:lvlText w:val="%2."/>
+      <w:lvlJc w:val="left"/>
+      <w:pPr>
+        <w:ind w:left="1440" w:hanging="360"/>
+      </w:pPr>
+    </w:lvl>
+    <w:lvl w:ilvl="2" w:tplc="0416001B" w:tentative="1">
+      <w:start w:val="1"/>
+      <w:numFmt w:val="lowerRoman"/>
+      <w:lvlText w:val="%3."/>
+      <w:lvlJc w:val="right"/>
+      <w:pPr>
+        <w:ind w:left="2160" w:hanging="180"/>
+      </w:pPr>
+    </w:lvl>
+    <w:lvl w:ilvl="3" w:tplc="0416000F" w:tentative="1">
+      <w:start w:val="1"/>
+      <w:numFmt w:val="decimal"/>
+      <w:lvlText w:val="%4."/>
+      <w:lvlJc w:val="left"/>
+      <w:pPr>
+        <w:ind w:left="2880" w:hanging="360"/>
+      </w:pPr>
+    </w:lvl>
+    <w:lvl w:ilvl="4" w:tplc="04160019" w:tentative="1">
+      <w:start w:val="1"/>
+      <w:numFmt w:val="lowerLetter"/>
+      <w:lvlText w:val="%5."/>
+      <w:lvlJc w:val="left"/>
+      <w:pPr>
+        <w:ind w:left="3600" w:hanging="360"/>
+      </w:pPr>
+    </w:lvl>
+    <w:lvl w:ilvl="5" w:tplc="0416001B" w:tentative="1">
+      <w:start w:val="1"/>
+      <w:numFmt w:val="lowerRoman"/>
+      <w:lvlText w:val="%6."/>
+      <w:lvlJc w:val="right"/>
+      <w:pPr>
+        <w:ind w:left="4320" w:hanging="180"/>
+      </w:pPr>
+    </w:lvl>
+    <w:lvl w:ilvl="6" w:tplc="0416000F" w:tentative="1">
+      <w:start w:val="1"/>
+      <w:numFmt w:val="decimal"/>
+      <w:lvlText w:val="%7."/>
+      <w:lvlJc w:val="left"/>
+      <w:pPr>
+        <w:ind w:left="5040" w:hanging="360"/>
+      </w:pPr>
+    </w:lvl>
+    <w:lvl w:ilvl="7" w:tplc="04160019" w:tentative="1">
+      <w:start w:val="1"/>
+      <w:numFmt w:val="lowerLetter"/>
+      <w:lvlText w:val="%8."/>
+      <w:lvlJc w:val="left"/>
+      <w:pPr>
+        <w:ind w:left="5760" w:hanging="360"/>
+      </w:pPr>
+    </w:lvl>
+    <w:lvl w:ilvl="8" w:tplc="0416001B" w:tentative="1">
+      <w:start w:val="1"/>
+      <w:numFmt w:val="lowerRoman"/>
+      <w:lvlText w:val="%9."/>
+      <w:lvlJc w:val="right"/>
+      <w:pPr>
+        <w:ind w:left="6480" w:hanging="180"/>
+      </w:pPr>
+    </w:lvl>
+  </w:abstractNum>
+  <w:abstractNum w:abstractNumId="2" w15:restartNumberingAfterBreak="0">
+    <w:nsid w:val="1CD6031F"/>
+    <w:multiLevelType w:val="hybridMultilevel"/>
+    <w:tmpl w:val="83606B52"/>
+    <w:lvl w:ilvl="0" w:tplc="0416000F">
+      <w:start w:val="1"/>
+      <w:numFmt w:val="decimal"/>
+      <w:lvlText w:val="%1."/>
+      <w:lvlJc w:val="left"/>
+      <w:pPr>
+        <w:ind w:left="720" w:hanging="360"/>
+      </w:pPr>
+    </w:lvl>
+    <w:lvl w:ilvl="1" w:tplc="04160019" w:tentative="1">
+      <w:start w:val="1"/>
+      <w:numFmt w:val="lowerLetter"/>
+      <w:lvlText w:val="%2."/>
+      <w:lvlJc w:val="left"/>
+      <w:pPr>
+        <w:ind w:left="1440" w:hanging="360"/>
+      </w:pPr>
+    </w:lvl>
+    <w:lvl w:ilvl="2" w:tplc="0416001B" w:tentative="1">
+      <w:start w:val="1"/>
+      <w:numFmt w:val="lowerRoman"/>
+      <w:lvlText w:val="%3."/>
+      <w:lvlJc w:val="right"/>
+      <w:pPr>
+        <w:ind w:left="2160" w:hanging="180"/>
+      </w:pPr>
+    </w:lvl>
+    <w:lvl w:ilvl="3" w:tplc="0416000F" w:tentative="1">
+      <w:start w:val="1"/>
+      <w:numFmt w:val="decimal"/>
+      <w:lvlText w:val="%4."/>
+      <w:lvlJc w:val="left"/>
+      <w:pPr>
+        <w:ind w:left="2880" w:hanging="360"/>
+      </w:pPr>
+    </w:lvl>
+    <w:lvl w:ilvl="4" w:tplc="04160019" w:tentative="1">
+      <w:start w:val="1"/>
+      <w:numFmt w:val="lowerLetter"/>
+      <w:lvlText w:val="%5."/>
+      <w:lvlJc w:val="left"/>
+      <w:pPr>
+        <w:ind w:left="3600" w:hanging="360"/>
+      </w:pPr>
+    </w:lvl>
+    <w:lvl w:ilvl="5" w:tplc="0416001B" w:tentative="1">
+      <w:start w:val="1"/>
+      <w:numFmt w:val="lowerRoman"/>
+      <w:lvlText w:val="%6."/>
+      <w:lvlJc w:val="right"/>
+      <w:pPr>
+        <w:ind w:left="4320" w:hanging="180"/>
+      </w:pPr>
+    </w:lvl>
+    <w:lvl w:ilvl="6" w:tplc="0416000F" w:tentative="1">
+      <w:start w:val="1"/>
+      <w:numFmt w:val="decimal"/>
+      <w:lvlText w:val="%7."/>
+      <w:lvlJc w:val="left"/>
+      <w:pPr>
+        <w:ind w:left="5040" w:hanging="360"/>
+      </w:pPr>
+    </w:lvl>
+    <w:lvl w:ilvl="7" w:tplc="04160019" w:tentative="1">
+      <w:start w:val="1"/>
+      <w:numFmt w:val="lowerLetter"/>
+      <w:lvlText w:val="%8."/>
+      <w:lvlJc w:val="left"/>
+      <w:pPr>
+        <w:ind w:left="5760" w:hanging="360"/>
+      </w:pPr>
+    </w:lvl>
+    <w:lvl w:ilvl="8" w:tplc="0416001B" w:tentative="1">
+      <w:start w:val="1"/>
+      <w:numFmt w:val="lowerRoman"/>
+      <w:lvlText w:val="%9."/>
+      <w:lvlJc w:val="right"/>
+      <w:pPr>
+        <w:ind w:left="6480" w:hanging="180"/>
+      </w:pPr>
+    </w:lvl>
+  </w:abstractNum>
+  <w:abstractNum w:abstractNumId="3" w15:restartNumberingAfterBreak="0">
     <w:nsid w:val="3D076702"/>
     <w:multiLevelType w:val="hybridMultilevel"/>
     <w:tmpl w:val="28BE55DA"/>
@@ -1206,14 +4155,112 @@
       </w:pPr>
     </w:lvl>
   </w:abstractNum>
+  <w:abstractNum w:abstractNumId="4" w15:restartNumberingAfterBreak="0">
+    <w:nsid w:val="77BE0F10"/>
+    <w:multiLevelType w:val="hybridMultilevel"/>
+    <w:tmpl w:val="83606B52"/>
+    <w:lvl w:ilvl="0" w:tplc="0416000F">
+      <w:start w:val="1"/>
+      <w:numFmt w:val="decimal"/>
+      <w:lvlText w:val="%1."/>
+      <w:lvlJc w:val="left"/>
+      <w:pPr>
+        <w:ind w:left="720" w:hanging="360"/>
+      </w:pPr>
+    </w:lvl>
+    <w:lvl w:ilvl="1" w:tplc="04160019" w:tentative="1">
+      <w:start w:val="1"/>
+      <w:numFmt w:val="lowerLetter"/>
+      <w:lvlText w:val="%2."/>
+      <w:lvlJc w:val="left"/>
+      <w:pPr>
+        <w:ind w:left="1440" w:hanging="360"/>
+      </w:pPr>
+    </w:lvl>
+    <w:lvl w:ilvl="2" w:tplc="0416001B" w:tentative="1">
+      <w:start w:val="1"/>
+      <w:numFmt w:val="lowerRoman"/>
+      <w:lvlText w:val="%3."/>
+      <w:lvlJc w:val="right"/>
+      <w:pPr>
+        <w:ind w:left="2160" w:hanging="180"/>
+      </w:pPr>
+    </w:lvl>
+    <w:lvl w:ilvl="3" w:tplc="0416000F" w:tentative="1">
+      <w:start w:val="1"/>
+      <w:numFmt w:val="decimal"/>
+      <w:lvlText w:val="%4."/>
+      <w:lvlJc w:val="left"/>
+      <w:pPr>
+        <w:ind w:left="2880" w:hanging="360"/>
+      </w:pPr>
+    </w:lvl>
+    <w:lvl w:ilvl="4" w:tplc="04160019" w:tentative="1">
+      <w:start w:val="1"/>
+      <w:numFmt w:val="lowerLetter"/>
+      <w:lvlText w:val="%5."/>
+      <w:lvlJc w:val="left"/>
+      <w:pPr>
+        <w:ind w:left="3600" w:hanging="360"/>
+      </w:pPr>
+    </w:lvl>
+    <w:lvl w:ilvl="5" w:tplc="0416001B" w:tentative="1">
+      <w:start w:val="1"/>
+      <w:numFmt w:val="lowerRoman"/>
+      <w:lvlText w:val="%6."/>
+      <w:lvlJc w:val="right"/>
+      <w:pPr>
+        <w:ind w:left="4320" w:hanging="180"/>
+      </w:pPr>
+    </w:lvl>
+    <w:lvl w:ilvl="6" w:tplc="0416000F" w:tentative="1">
+      <w:start w:val="1"/>
+      <w:numFmt w:val="decimal"/>
+      <w:lvlText w:val="%7."/>
+      <w:lvlJc w:val="left"/>
+      <w:pPr>
+        <w:ind w:left="5040" w:hanging="360"/>
+      </w:pPr>
+    </w:lvl>
+    <w:lvl w:ilvl="7" w:tplc="04160019" w:tentative="1">
+      <w:start w:val="1"/>
+      <w:numFmt w:val="lowerLetter"/>
+      <w:lvlText w:val="%8."/>
+      <w:lvlJc w:val="left"/>
+      <w:pPr>
+        <w:ind w:left="5760" w:hanging="360"/>
+      </w:pPr>
+    </w:lvl>
+    <w:lvl w:ilvl="8" w:tplc="0416001B" w:tentative="1">
+      <w:start w:val="1"/>
+      <w:numFmt w:val="lowerRoman"/>
+      <w:lvlText w:val="%9."/>
+      <w:lvlJc w:val="right"/>
+      <w:pPr>
+        <w:ind w:left="6480" w:hanging="180"/>
+      </w:pPr>
+    </w:lvl>
+  </w:abstractNum>
   <w:num w:numId="1">
+    <w:abstractNumId w:val="3"/>
+  </w:num>
+  <w:num w:numId="2">
+    <w:abstractNumId w:val="1"/>
+  </w:num>
+  <w:num w:numId="3">
     <w:abstractNumId w:val="0"/>
+  </w:num>
+  <w:num w:numId="4">
+    <w:abstractNumId w:val="4"/>
+  </w:num>
+  <w:num w:numId="5">
+    <w:abstractNumId w:val="2"/>
   </w:num>
 </w:numbering>
 </file>
 
 <file path=word/styles.xml><?xml version="1.0" encoding="utf-8"?>
-<w:styles xmlns:mc="http://schemas.openxmlformats.org/markup-compatibility/2006" xmlns:r="http://schemas.openxmlformats.org/officeDocument/2006/relationships" xmlns:w="http://schemas.openxmlformats.org/wordprocessingml/2006/main" xmlns:w14="http://schemas.microsoft.com/office/word/2010/wordml" xmlns:w15="http://schemas.microsoft.com/office/word/2012/wordml" xmlns:w16se="http://schemas.microsoft.com/office/word/2015/wordml/symex" mc:Ignorable="w14 w15 w16se">
+<w:styles xmlns:mc="http://schemas.openxmlformats.org/markup-compatibility/2006" xmlns:r="http://schemas.openxmlformats.org/officeDocument/2006/relationships" xmlns:w="http://schemas.openxmlformats.org/wordprocessingml/2006/main" xmlns:w14="http://schemas.microsoft.com/office/word/2010/wordml" xmlns:w15="http://schemas.microsoft.com/office/word/2012/wordml" xmlns:w16cex="http://schemas.microsoft.com/office/word/2018/wordml/cex" xmlns:w16cid="http://schemas.microsoft.com/office/word/2016/wordml/cid" xmlns:w16="http://schemas.microsoft.com/office/word/2018/wordml" xmlns:w16se="http://schemas.microsoft.com/office/word/2015/wordml/symex" mc:Ignorable="w14 w15 w16se w16cid w16 w16cex">
   <w:docDefaults>
     <w:rPrDefault>
       <w:rPr>
@@ -1229,7 +4276,7 @@
       </w:pPr>
     </w:pPrDefault>
   </w:docDefaults>
-  <w:latentStyles w:defLockedState="0" w:defUIPriority="99" w:defSemiHidden="0" w:defUnhideWhenUsed="0" w:defQFormat="0" w:count="371">
+  <w:latentStyles w:defLockedState="0" w:defUIPriority="99" w:defSemiHidden="0" w:defUnhideWhenUsed="0" w:defQFormat="0" w:count="376">
     <w:lsdException w:name="Normal" w:uiPriority="0" w:qFormat="1"/>
     <w:lsdException w:name="heading 1" w:uiPriority="9" w:qFormat="1"/>
     <w:lsdException w:name="heading 2" w:semiHidden="1" w:uiPriority="9" w:unhideWhenUsed="1" w:qFormat="1"/>
@@ -1335,7 +4382,6 @@
     <w:lsdException w:name="HTML Sample" w:semiHidden="1" w:unhideWhenUsed="1"/>
     <w:lsdException w:name="HTML Typewriter" w:semiHidden="1" w:unhideWhenUsed="1"/>
     <w:lsdException w:name="HTML Variable" w:semiHidden="1" w:unhideWhenUsed="1"/>
-    <w:lsdException w:name="Normal Table" w:semiHidden="1" w:unhideWhenUsed="1"/>
     <w:lsdException w:name="annotation subject" w:semiHidden="1" w:unhideWhenUsed="1"/>
     <w:lsdException w:name="No List" w:semiHidden="1" w:unhideWhenUsed="1"/>
     <w:lsdException w:name="Outline List 1" w:semiHidden="1" w:unhideWhenUsed="1"/>
@@ -1378,11 +4424,8 @@
     <w:lsdException w:name="Table Contemporary" w:semiHidden="1" w:unhideWhenUsed="1"/>
     <w:lsdException w:name="Table Elegant" w:semiHidden="1" w:unhideWhenUsed="1"/>
     <w:lsdException w:name="Table Professional" w:semiHidden="1" w:unhideWhenUsed="1"/>
-    <w:lsdException w:name="Table Subtle 1" w:semiHidden="1" w:unhideWhenUsed="1"/>
     <w:lsdException w:name="Table Subtle 2" w:semiHidden="1" w:unhideWhenUsed="1"/>
     <w:lsdException w:name="Table Web 1" w:semiHidden="1" w:unhideWhenUsed="1"/>
-    <w:lsdException w:name="Table Web 2" w:semiHidden="1" w:unhideWhenUsed="1"/>
-    <w:lsdException w:name="Table Web 3" w:semiHidden="1" w:unhideWhenUsed="1"/>
     <w:lsdException w:name="Balloon Text" w:semiHidden="1" w:unhideWhenUsed="1"/>
     <w:lsdException w:name="Table Grid" w:uiPriority="39"/>
     <w:lsdException w:name="Table Theme" w:semiHidden="1" w:unhideWhenUsed="1"/>
@@ -1601,6 +4644,11 @@
     <w:lsdException w:name="List Table 5 Dark Accent 6" w:uiPriority="50"/>
     <w:lsdException w:name="List Table 6 Colorful Accent 6" w:uiPriority="51"/>
     <w:lsdException w:name="List Table 7 Colorful Accent 6" w:uiPriority="52"/>
+    <w:lsdException w:name="Mention" w:semiHidden="1" w:unhideWhenUsed="1"/>
+    <w:lsdException w:name="Smart Hyperlink" w:semiHidden="1" w:unhideWhenUsed="1"/>
+    <w:lsdException w:name="Hashtag" w:semiHidden="1" w:unhideWhenUsed="1"/>
+    <w:lsdException w:name="Unresolved Mention" w:semiHidden="1" w:unhideWhenUsed="1"/>
+    <w:lsdException w:name="Smart Link" w:semiHidden="1" w:unhideWhenUsed="1"/>
   </w:latentStyles>
   <w:style w:type="paragraph" w:default="1" w:styleId="Normal">
     <w:name w:val="Normal"/>
@@ -2167,6 +5215,10 @@
 </go:gDocsCustomXmlDataStorage>
 </file>
 
+<file path=customXml/item2.xml><?xml version="1.0" encoding="utf-8"?>
+<b:Sources xmlns:b="http://schemas.openxmlformats.org/officeDocument/2006/bibliography" xmlns="http://schemas.openxmlformats.org/officeDocument/2006/bibliography" SelectedStyle="\APASixthEditionOfficeOnline.xsl" StyleName="APA" Version="6"/>
+</file>
+
 <file path=customXml/itemProps1.xml><?xml version="1.0" encoding="utf-8"?>
 <ds:datastoreItem xmlns:ds="http://schemas.openxmlformats.org/officeDocument/2006/customXml" ds:itemID="{11111111-1234-1234-1234-123412341234}">
   <ds:schemaRefs>
@@ -2174,4 +5226,12 @@
     <ds:schemaRef ds:uri="http://schemas.openxmlformats.org/officeDocument/2006/relationships"/>
   </ds:schemaRefs>
 </ds:datastoreItem>
+</file>
+
+<file path=customXml/itemProps2.xml><?xml version="1.0" encoding="utf-8"?>
+<ds:datastoreItem xmlns:ds="http://schemas.openxmlformats.org/officeDocument/2006/customXml" ds:itemID="{C8AF128B-E6DE-423C-8341-C16266139DB0}">
+  <ds:schemaRefs>
+    <ds:schemaRef ds:uri="http://schemas.openxmlformats.org/officeDocument/2006/bibliography"/>
+  </ds:schemaRefs>
+</ds:datastoreItem>
 </file>
</xml_diff>